<commit_message>
docs: update bug fix report v1.1
Co-Authored-By: Claude Opus 4.6 <noreply@anthropic.com>
</commit_message>
<xml_diff>
--- a/docs/TalentFlow_Duzeltme_Raporu_v1.1.docx
+++ b/docs/TalentFlow_Duzeltme_Raporu_v1.1.docx
@@ -7,7 +7,6 @@
         <w:pStyle w:val="KonuBal"/>
         <w:spacing w:after="100"/>
       </w:pPr>
-      <w:proofErr w:type="spellStart"/>
       <w:r>
         <w:rPr>
           <w:rFonts w:ascii="Calibri" w:eastAsia="Calibri" w:hAnsi="Calibri" w:cs="Calibri"/>
@@ -17,19 +16,7 @@
           <w:sz w:val="36"/>
           <w:szCs w:val="36"/>
         </w:rPr>
-        <w:t>TalentFlow</w:t>
-      </w:r>
-      <w:proofErr w:type="spellEnd"/>
-      <w:r>
-        <w:rPr>
-          <w:rFonts w:ascii="Calibri" w:eastAsia="Calibri" w:hAnsi="Calibri" w:cs="Calibri"/>
-          <w:b/>
-          <w:bCs/>
-          <w:color w:val="4F46E5"/>
-          <w:sz w:val="36"/>
-          <w:szCs w:val="36"/>
-        </w:rPr>
-        <w:t xml:space="preserve"> MVP v1.1</w:t>
+        <w:t>TalentFlow MVP v1.1</w:t>
       </w:r>
     </w:p>
     <w:p>
@@ -45,55 +32,7 @@
           <w:sz w:val="28"/>
           <w:szCs w:val="28"/>
         </w:rPr>
-        <w:t xml:space="preserve">Sari </w:t>
-      </w:r>
-      <w:proofErr w:type="spellStart"/>
-      <w:r>
-        <w:rPr>
-          <w:rFonts w:ascii="Calibri" w:eastAsia="Calibri" w:hAnsi="Calibri" w:cs="Calibri"/>
-          <w:b/>
-          <w:bCs/>
-          <w:color w:val="1E293B"/>
-          <w:sz w:val="28"/>
-          <w:szCs w:val="28"/>
-        </w:rPr>
-        <w:t>Isaretli</w:t>
-      </w:r>
-      <w:proofErr w:type="spellEnd"/>
-      <w:r>
-        <w:rPr>
-          <w:rFonts w:ascii="Calibri" w:eastAsia="Calibri" w:hAnsi="Calibri" w:cs="Calibri"/>
-          <w:b/>
-          <w:bCs/>
-          <w:color w:val="1E293B"/>
-          <w:sz w:val="28"/>
-          <w:szCs w:val="28"/>
-        </w:rPr>
-        <w:t xml:space="preserve"> Maddeler — </w:t>
-      </w:r>
-      <w:proofErr w:type="spellStart"/>
-      <w:r>
-        <w:rPr>
-          <w:rFonts w:ascii="Calibri" w:eastAsia="Calibri" w:hAnsi="Calibri" w:cs="Calibri"/>
-          <w:b/>
-          <w:bCs/>
-          <w:color w:val="1E293B"/>
-          <w:sz w:val="28"/>
-          <w:szCs w:val="28"/>
-        </w:rPr>
-        <w:t>Duzeltme</w:t>
-      </w:r>
-      <w:proofErr w:type="spellEnd"/>
-      <w:r>
-        <w:rPr>
-          <w:rFonts w:ascii="Calibri" w:eastAsia="Calibri" w:hAnsi="Calibri" w:cs="Calibri"/>
-          <w:b/>
-          <w:bCs/>
-          <w:color w:val="1E293B"/>
-          <w:sz w:val="28"/>
-          <w:szCs w:val="28"/>
-        </w:rPr>
-        <w:t xml:space="preserve"> Raporu</w:t>
+        <w:t>Sari Isaretli Maddeler — Duzeltme Raporu</w:t>
       </w:r>
     </w:p>
     <w:p>
@@ -105,23 +44,7 @@
           <w:rFonts w:ascii="Calibri" w:eastAsia="Calibri" w:hAnsi="Calibri" w:cs="Calibri"/>
           <w:color w:val="64748B"/>
         </w:rPr>
-        <w:t xml:space="preserve">Tarih: 17.02.2026  |  </w:t>
-      </w:r>
-      <w:proofErr w:type="spellStart"/>
-      <w:r>
-        <w:rPr>
-          <w:rFonts w:ascii="Calibri" w:eastAsia="Calibri" w:hAnsi="Calibri" w:cs="Calibri"/>
-          <w:color w:val="64748B"/>
-        </w:rPr>
-        <w:t>Hazirlayan</w:t>
-      </w:r>
-      <w:proofErr w:type="spellEnd"/>
-      <w:r>
-        <w:rPr>
-          <w:rFonts w:ascii="Calibri" w:eastAsia="Calibri" w:hAnsi="Calibri" w:cs="Calibri"/>
-          <w:color w:val="64748B"/>
-        </w:rPr>
-        <w:t>: Claude AI  |  Versiyon: v1.1</w:t>
+        <w:t>Tarih: 17.02.2026  |  Hazirlayan: Claude AI  |  Versiyon: v1.1</w:t>
       </w:r>
     </w:p>
     <w:p>
@@ -161,29 +84,7 @@
           <w:sz w:val="22"/>
           <w:szCs w:val="22"/>
         </w:rPr>
-        <w:t xml:space="preserve">23 sari </w:t>
-      </w:r>
-      <w:proofErr w:type="spellStart"/>
-      <w:r>
-        <w:rPr>
-          <w:rFonts w:ascii="Calibri" w:eastAsia="Calibri" w:hAnsi="Calibri" w:cs="Calibri"/>
-          <w:b/>
-          <w:bCs/>
-          <w:sz w:val="22"/>
-          <w:szCs w:val="22"/>
-        </w:rPr>
-        <w:t>isaretli</w:t>
-      </w:r>
-      <w:proofErr w:type="spellEnd"/>
-      <w:r>
-        <w:rPr>
-          <w:rFonts w:ascii="Calibri" w:eastAsia="Calibri" w:hAnsi="Calibri" w:cs="Calibri"/>
-          <w:b/>
-          <w:bCs/>
-          <w:sz w:val="22"/>
-          <w:szCs w:val="22"/>
-        </w:rPr>
-        <w:t xml:space="preserve"> madde</w:t>
+        <w:t>23 sari isaretli madde</w:t>
       </w:r>
       <w:r>
         <w:rPr>
@@ -191,25 +92,7 @@
           <w:sz w:val="22"/>
           <w:szCs w:val="22"/>
         </w:rPr>
-        <w:t xml:space="preserve"> analiz edildi ve 3 sprint halinde </w:t>
-      </w:r>
-      <w:proofErr w:type="spellStart"/>
-      <w:r>
-        <w:rPr>
-          <w:rFonts w:ascii="Calibri" w:eastAsia="Calibri" w:hAnsi="Calibri" w:cs="Calibri"/>
-          <w:sz w:val="22"/>
-          <w:szCs w:val="22"/>
-        </w:rPr>
-        <w:t>duzeltildi</w:t>
-      </w:r>
-      <w:proofErr w:type="spellEnd"/>
-      <w:r>
-        <w:rPr>
-          <w:rFonts w:ascii="Calibri" w:eastAsia="Calibri" w:hAnsi="Calibri" w:cs="Calibri"/>
-          <w:sz w:val="22"/>
-          <w:szCs w:val="22"/>
-        </w:rPr>
-        <w:t>:</w:t>
+        <w:t xml:space="preserve"> analiz edildi ve 3 sprint halinde duzeltildi:</w:t>
       </w:r>
     </w:p>
     <w:p>
@@ -241,27 +124,7 @@
           <w:sz w:val="22"/>
           <w:szCs w:val="22"/>
         </w:rPr>
-        <w:t xml:space="preserve"> madde: Kod </w:t>
-      </w:r>
-      <w:proofErr w:type="spellStart"/>
-      <w:r>
-        <w:rPr>
-          <w:rFonts w:ascii="Calibri" w:eastAsia="Calibri" w:hAnsi="Calibri" w:cs="Calibri"/>
-          <w:color w:val="16A34A"/>
-          <w:sz w:val="22"/>
-          <w:szCs w:val="22"/>
-        </w:rPr>
-        <w:t>duzeltmeleri</w:t>
-      </w:r>
-      <w:proofErr w:type="spellEnd"/>
-      <w:r>
-        <w:rPr>
-          <w:rFonts w:ascii="Calibri" w:eastAsia="Calibri" w:hAnsi="Calibri" w:cs="Calibri"/>
-          <w:color w:val="16A34A"/>
-          <w:sz w:val="22"/>
-          <w:szCs w:val="22"/>
-        </w:rPr>
-        <w:t xml:space="preserve"> ile TAMAMLANDI</w:t>
+        <w:t xml:space="preserve"> madde: Kod duzeltmeleri ile TAMAMLANDI</w:t>
       </w:r>
     </w:p>
     <w:p>
@@ -305,264 +168,7 @@
           <w:sz w:val="22"/>
           <w:szCs w:val="22"/>
         </w:rPr>
-        <w:t xml:space="preserve">Sprint 1 (Kritik </w:t>
-      </w:r>
-      <w:proofErr w:type="spellStart"/>
-      <w:r>
-        <w:rPr>
-          <w:rFonts w:ascii="Calibri" w:eastAsia="Calibri" w:hAnsi="Calibri" w:cs="Calibri"/>
-          <w:sz w:val="22"/>
-          <w:szCs w:val="22"/>
-        </w:rPr>
-        <w:t>Buglar</w:t>
-      </w:r>
-      <w:proofErr w:type="spellEnd"/>
-      <w:r>
-        <w:rPr>
-          <w:rFonts w:ascii="Calibri" w:eastAsia="Calibri" w:hAnsi="Calibri" w:cs="Calibri"/>
-          <w:sz w:val="22"/>
-          <w:szCs w:val="22"/>
-        </w:rPr>
-        <w:t xml:space="preserve"> — A1-A7): Pozisyon </w:t>
-      </w:r>
-      <w:proofErr w:type="spellStart"/>
-      <w:r>
-        <w:rPr>
-          <w:rFonts w:ascii="Calibri" w:eastAsia="Calibri" w:hAnsi="Calibri" w:cs="Calibri"/>
-          <w:sz w:val="22"/>
-          <w:szCs w:val="22"/>
-        </w:rPr>
-        <w:t>kayit</w:t>
-      </w:r>
-      <w:proofErr w:type="spellEnd"/>
-      <w:r>
-        <w:rPr>
-          <w:rFonts w:ascii="Calibri" w:eastAsia="Calibri" w:hAnsi="Calibri" w:cs="Calibri"/>
-          <w:sz w:val="22"/>
-          <w:szCs w:val="22"/>
-        </w:rPr>
-        <w:t xml:space="preserve"> </w:t>
-      </w:r>
-      <w:proofErr w:type="spellStart"/>
-      <w:r>
-        <w:rPr>
-          <w:rFonts w:ascii="Calibri" w:eastAsia="Calibri" w:hAnsi="Calibri" w:cs="Calibri"/>
-          <w:sz w:val="22"/>
-          <w:szCs w:val="22"/>
-        </w:rPr>
-        <w:t>fix</w:t>
-      </w:r>
-      <w:proofErr w:type="spellEnd"/>
-      <w:r>
-        <w:rPr>
-          <w:rFonts w:ascii="Calibri" w:eastAsia="Calibri" w:hAnsi="Calibri" w:cs="Calibri"/>
-          <w:sz w:val="22"/>
-          <w:szCs w:val="22"/>
-        </w:rPr>
-        <w:t xml:space="preserve">, </w:t>
-      </w:r>
-      <w:proofErr w:type="spellStart"/>
-      <w:r>
-        <w:rPr>
-          <w:rFonts w:ascii="Calibri" w:eastAsia="Calibri" w:hAnsi="Calibri" w:cs="Calibri"/>
-          <w:sz w:val="22"/>
-          <w:szCs w:val="22"/>
-        </w:rPr>
-        <w:t>edit</w:t>
-      </w:r>
-      <w:proofErr w:type="spellEnd"/>
-      <w:r>
-        <w:rPr>
-          <w:rFonts w:ascii="Calibri" w:eastAsia="Calibri" w:hAnsi="Calibri" w:cs="Calibri"/>
-          <w:sz w:val="22"/>
-          <w:szCs w:val="22"/>
-        </w:rPr>
-        <w:t xml:space="preserve"> </w:t>
-      </w:r>
-      <w:proofErr w:type="spellStart"/>
-      <w:r>
-        <w:rPr>
-          <w:rFonts w:ascii="Calibri" w:eastAsia="Calibri" w:hAnsi="Calibri" w:cs="Calibri"/>
-          <w:sz w:val="22"/>
-          <w:szCs w:val="22"/>
-        </w:rPr>
-        <w:t>sayfalari</w:t>
-      </w:r>
-      <w:proofErr w:type="spellEnd"/>
-      <w:r>
-        <w:rPr>
-          <w:rFonts w:ascii="Calibri" w:eastAsia="Calibri" w:hAnsi="Calibri" w:cs="Calibri"/>
-          <w:sz w:val="22"/>
-          <w:szCs w:val="22"/>
-        </w:rPr>
-        <w:t xml:space="preserve">, tarih filtresi, deneyim </w:t>
-      </w:r>
-      <w:proofErr w:type="spellStart"/>
-      <w:r>
-        <w:rPr>
-          <w:rFonts w:ascii="Calibri" w:eastAsia="Calibri" w:hAnsi="Calibri" w:cs="Calibri"/>
-          <w:sz w:val="22"/>
-          <w:szCs w:val="22"/>
-        </w:rPr>
-        <w:t>yili</w:t>
-      </w:r>
-      <w:proofErr w:type="spellEnd"/>
-    </w:p>
-    <w:p>
-      <w:pPr>
-        <w:spacing w:after="50"/>
-      </w:pPr>
-      <w:r>
-        <w:rPr>
-          <w:rFonts w:ascii="Calibri" w:eastAsia="Calibri" w:hAnsi="Calibri" w:cs="Calibri"/>
-          <w:sz w:val="22"/>
-          <w:szCs w:val="22"/>
-        </w:rPr>
-        <w:t xml:space="preserve">Sprint 2 (Eksik </w:t>
-      </w:r>
-      <w:proofErr w:type="spellStart"/>
-      <w:r>
-        <w:rPr>
-          <w:rFonts w:ascii="Calibri" w:eastAsia="Calibri" w:hAnsi="Calibri" w:cs="Calibri"/>
-          <w:sz w:val="22"/>
-          <w:szCs w:val="22"/>
-        </w:rPr>
-        <w:t>Ozellikler</w:t>
-      </w:r>
-      <w:proofErr w:type="spellEnd"/>
-      <w:r>
-        <w:rPr>
-          <w:rFonts w:ascii="Calibri" w:eastAsia="Calibri" w:hAnsi="Calibri" w:cs="Calibri"/>
-          <w:sz w:val="22"/>
-          <w:szCs w:val="22"/>
-        </w:rPr>
-        <w:t xml:space="preserve"> — B1-B10): </w:t>
-      </w:r>
-      <w:proofErr w:type="spellStart"/>
-      <w:r>
-        <w:rPr>
-          <w:rFonts w:ascii="Calibri" w:eastAsia="Calibri" w:hAnsi="Calibri" w:cs="Calibri"/>
-          <w:sz w:val="22"/>
-          <w:szCs w:val="22"/>
-        </w:rPr>
-        <w:t>Mulakat</w:t>
-      </w:r>
-      <w:proofErr w:type="spellEnd"/>
-      <w:r>
-        <w:rPr>
-          <w:rFonts w:ascii="Calibri" w:eastAsia="Calibri" w:hAnsi="Calibri" w:cs="Calibri"/>
-          <w:sz w:val="22"/>
-          <w:szCs w:val="22"/>
-        </w:rPr>
-        <w:t xml:space="preserve"> CRUD, uyum </w:t>
-      </w:r>
-      <w:proofErr w:type="spellStart"/>
-      <w:r>
-        <w:rPr>
-          <w:rFonts w:ascii="Calibri" w:eastAsia="Calibri" w:hAnsi="Calibri" w:cs="Calibri"/>
-          <w:sz w:val="22"/>
-          <w:szCs w:val="22"/>
-        </w:rPr>
-        <w:t>puani</w:t>
-      </w:r>
-      <w:proofErr w:type="spellEnd"/>
-      <w:r>
-        <w:rPr>
-          <w:rFonts w:ascii="Calibri" w:eastAsia="Calibri" w:hAnsi="Calibri" w:cs="Calibri"/>
-          <w:sz w:val="22"/>
-          <w:szCs w:val="22"/>
-        </w:rPr>
-        <w:t xml:space="preserve">, </w:t>
-      </w:r>
-      <w:proofErr w:type="spellStart"/>
-      <w:r>
-        <w:rPr>
-          <w:rFonts w:ascii="Calibri" w:eastAsia="Calibri" w:hAnsi="Calibri" w:cs="Calibri"/>
-          <w:sz w:val="22"/>
-          <w:szCs w:val="22"/>
-        </w:rPr>
-        <w:t>egitim</w:t>
-      </w:r>
-      <w:proofErr w:type="spellEnd"/>
-      <w:r>
-        <w:rPr>
-          <w:rFonts w:ascii="Calibri" w:eastAsia="Calibri" w:hAnsi="Calibri" w:cs="Calibri"/>
-          <w:sz w:val="22"/>
-          <w:szCs w:val="22"/>
-        </w:rPr>
-        <w:t xml:space="preserve"> </w:t>
-      </w:r>
-      <w:proofErr w:type="spellStart"/>
-      <w:r>
-        <w:rPr>
-          <w:rFonts w:ascii="Calibri" w:eastAsia="Calibri" w:hAnsi="Calibri" w:cs="Calibri"/>
-          <w:sz w:val="22"/>
-          <w:szCs w:val="22"/>
-        </w:rPr>
-        <w:t>alanlari</w:t>
-      </w:r>
-      <w:proofErr w:type="spellEnd"/>
-      <w:r>
-        <w:rPr>
-          <w:rFonts w:ascii="Calibri" w:eastAsia="Calibri" w:hAnsi="Calibri" w:cs="Calibri"/>
-          <w:sz w:val="22"/>
-          <w:szCs w:val="22"/>
-        </w:rPr>
-        <w:t xml:space="preserve">, </w:t>
-      </w:r>
-      <w:proofErr w:type="spellStart"/>
-      <w:r>
-        <w:rPr>
-          <w:rFonts w:ascii="Calibri" w:eastAsia="Calibri" w:hAnsi="Calibri" w:cs="Calibri"/>
-          <w:sz w:val="22"/>
-          <w:szCs w:val="22"/>
-        </w:rPr>
-        <w:t>email</w:t>
-      </w:r>
-      <w:proofErr w:type="spellEnd"/>
-      <w:r>
-        <w:rPr>
-          <w:rFonts w:ascii="Calibri" w:eastAsia="Calibri" w:hAnsi="Calibri" w:cs="Calibri"/>
-          <w:sz w:val="22"/>
-          <w:szCs w:val="22"/>
-        </w:rPr>
-        <w:t xml:space="preserve"> </w:t>
-      </w:r>
-      <w:proofErr w:type="spellStart"/>
-      <w:r>
-        <w:rPr>
-          <w:rFonts w:ascii="Calibri" w:eastAsia="Calibri" w:hAnsi="Calibri" w:cs="Calibri"/>
-          <w:sz w:val="22"/>
-          <w:szCs w:val="22"/>
-        </w:rPr>
-        <w:t>compose</w:t>
-      </w:r>
-      <w:proofErr w:type="spellEnd"/>
-      <w:r>
-        <w:rPr>
-          <w:rFonts w:ascii="Calibri" w:eastAsia="Calibri" w:hAnsi="Calibri" w:cs="Calibri"/>
-          <w:sz w:val="22"/>
-          <w:szCs w:val="22"/>
-        </w:rPr>
-        <w:t xml:space="preserve">, </w:t>
-      </w:r>
-      <w:proofErr w:type="spellStart"/>
-      <w:r>
-        <w:rPr>
-          <w:rFonts w:ascii="Calibri" w:eastAsia="Calibri" w:hAnsi="Calibri" w:cs="Calibri"/>
-          <w:sz w:val="22"/>
-          <w:szCs w:val="22"/>
-        </w:rPr>
-        <w:t>surec</w:t>
-      </w:r>
-      <w:proofErr w:type="spellEnd"/>
-      <w:r>
-        <w:rPr>
-          <w:rFonts w:ascii="Calibri" w:eastAsia="Calibri" w:hAnsi="Calibri" w:cs="Calibri"/>
-          <w:sz w:val="22"/>
-          <w:szCs w:val="22"/>
-        </w:rPr>
-        <w:t xml:space="preserve"> sekmesi</w:t>
+        <w:t>Sprint 1 (Kritik Buglar — A1-A7): Pozisyon kayit fix, edit sayfalari, tarih filtresi, deneyim yili</w:t>
       </w:r>
     </w:p>
     <w:p>
@@ -575,90 +181,21 @@
           <w:sz w:val="22"/>
           <w:szCs w:val="22"/>
         </w:rPr>
-        <w:t xml:space="preserve">Sprint 3 (UX/UI — C1-C8): Mobil </w:t>
+        <w:t>Sprint 2 (Eksik Ozellikler — B1-B10): Mulakat CRUD, uyum puani, egitim alanlari, email compose, surec sekmesi</w:t>
       </w:r>
-      <w:proofErr w:type="spellStart"/>
+    </w:p>
+    <w:p>
+      <w:pPr>
+        <w:spacing w:after="50"/>
+      </w:pPr>
       <w:r>
         <w:rPr>
           <w:rFonts w:ascii="Calibri" w:eastAsia="Calibri" w:hAnsi="Calibri" w:cs="Calibri"/>
           <w:sz w:val="22"/>
           <w:szCs w:val="22"/>
         </w:rPr>
-        <w:t>responsive</w:t>
+        <w:t>Sprint 3 (UX/UI — C1-C8): Mobil responsive, takvim iyilestirmeleri, dashboard linkleri, login mesaji, Excel export</w:t>
       </w:r>
-      <w:proofErr w:type="spellEnd"/>
-      <w:r>
-        <w:rPr>
-          <w:rFonts w:ascii="Calibri" w:eastAsia="Calibri" w:hAnsi="Calibri" w:cs="Calibri"/>
-          <w:sz w:val="22"/>
-          <w:szCs w:val="22"/>
-        </w:rPr>
-        <w:t xml:space="preserve">, takvim </w:t>
-      </w:r>
-      <w:proofErr w:type="spellStart"/>
-      <w:r>
-        <w:rPr>
-          <w:rFonts w:ascii="Calibri" w:eastAsia="Calibri" w:hAnsi="Calibri" w:cs="Calibri"/>
-          <w:sz w:val="22"/>
-          <w:szCs w:val="22"/>
-        </w:rPr>
-        <w:t>iyilestirmeleri</w:t>
-      </w:r>
-      <w:proofErr w:type="spellEnd"/>
-      <w:r>
-        <w:rPr>
-          <w:rFonts w:ascii="Calibri" w:eastAsia="Calibri" w:hAnsi="Calibri" w:cs="Calibri"/>
-          <w:sz w:val="22"/>
-          <w:szCs w:val="22"/>
-        </w:rPr>
-        <w:t xml:space="preserve">, </w:t>
-      </w:r>
-      <w:proofErr w:type="spellStart"/>
-      <w:r>
-        <w:rPr>
-          <w:rFonts w:ascii="Calibri" w:eastAsia="Calibri" w:hAnsi="Calibri" w:cs="Calibri"/>
-          <w:sz w:val="22"/>
-          <w:szCs w:val="22"/>
-        </w:rPr>
-        <w:t>dashboard</w:t>
-      </w:r>
-      <w:proofErr w:type="spellEnd"/>
-      <w:r>
-        <w:rPr>
-          <w:rFonts w:ascii="Calibri" w:eastAsia="Calibri" w:hAnsi="Calibri" w:cs="Calibri"/>
-          <w:sz w:val="22"/>
-          <w:szCs w:val="22"/>
-        </w:rPr>
-        <w:t xml:space="preserve"> linkleri, login </w:t>
-      </w:r>
-      <w:proofErr w:type="spellStart"/>
-      <w:r>
-        <w:rPr>
-          <w:rFonts w:ascii="Calibri" w:eastAsia="Calibri" w:hAnsi="Calibri" w:cs="Calibri"/>
-          <w:sz w:val="22"/>
-          <w:szCs w:val="22"/>
-        </w:rPr>
-        <w:t>mesaji</w:t>
-      </w:r>
-      <w:proofErr w:type="spellEnd"/>
-      <w:r>
-        <w:rPr>
-          <w:rFonts w:ascii="Calibri" w:eastAsia="Calibri" w:hAnsi="Calibri" w:cs="Calibri"/>
-          <w:sz w:val="22"/>
-          <w:szCs w:val="22"/>
-        </w:rPr>
-        <w:t xml:space="preserve">, Excel </w:t>
-      </w:r>
-      <w:proofErr w:type="spellStart"/>
-      <w:r>
-        <w:rPr>
-          <w:rFonts w:ascii="Calibri" w:eastAsia="Calibri" w:hAnsi="Calibri" w:cs="Calibri"/>
-          <w:sz w:val="22"/>
-          <w:szCs w:val="22"/>
-        </w:rPr>
-        <w:t>export</w:t>
-      </w:r>
-      <w:proofErr w:type="spellEnd"/>
     </w:p>
     <w:p>
       <w:pPr>
@@ -672,86 +209,8 @@
           <w:sz w:val="22"/>
           <w:szCs w:val="22"/>
         </w:rPr>
-        <w:t xml:space="preserve">Toplam: 28 dosya </w:t>
+        <w:t>Toplam: 28 dosya degisti, +2350 / -71 satir, 245 test gecti, build basarili</w:t>
       </w:r>
-      <w:proofErr w:type="spellStart"/>
-      <w:r>
-        <w:rPr>
-          <w:rFonts w:ascii="Calibri" w:eastAsia="Calibri" w:hAnsi="Calibri" w:cs="Calibri"/>
-          <w:b/>
-          <w:bCs/>
-          <w:sz w:val="22"/>
-          <w:szCs w:val="22"/>
-        </w:rPr>
-        <w:t>degisti</w:t>
-      </w:r>
-      <w:proofErr w:type="spellEnd"/>
-      <w:r>
-        <w:rPr>
-          <w:rFonts w:ascii="Calibri" w:eastAsia="Calibri" w:hAnsi="Calibri" w:cs="Calibri"/>
-          <w:b/>
-          <w:bCs/>
-          <w:sz w:val="22"/>
-          <w:szCs w:val="22"/>
-        </w:rPr>
-        <w:t xml:space="preserve">, +2350 / -71 satir, 245 test </w:t>
-      </w:r>
-      <w:proofErr w:type="spellStart"/>
-      <w:r>
-        <w:rPr>
-          <w:rFonts w:ascii="Calibri" w:eastAsia="Calibri" w:hAnsi="Calibri" w:cs="Calibri"/>
-          <w:b/>
-          <w:bCs/>
-          <w:sz w:val="22"/>
-          <w:szCs w:val="22"/>
-        </w:rPr>
-        <w:t>gecti</w:t>
-      </w:r>
-      <w:proofErr w:type="spellEnd"/>
-      <w:r>
-        <w:rPr>
-          <w:rFonts w:ascii="Calibri" w:eastAsia="Calibri" w:hAnsi="Calibri" w:cs="Calibri"/>
-          <w:b/>
-          <w:bCs/>
-          <w:sz w:val="22"/>
-          <w:szCs w:val="22"/>
-        </w:rPr>
-        <w:t xml:space="preserve">, </w:t>
-      </w:r>
-      <w:proofErr w:type="spellStart"/>
-      <w:r>
-        <w:rPr>
-          <w:rFonts w:ascii="Calibri" w:eastAsia="Calibri" w:hAnsi="Calibri" w:cs="Calibri"/>
-          <w:b/>
-          <w:bCs/>
-          <w:sz w:val="22"/>
-          <w:szCs w:val="22"/>
-        </w:rPr>
-        <w:t>build</w:t>
-      </w:r>
-      <w:proofErr w:type="spellEnd"/>
-      <w:r>
-        <w:rPr>
-          <w:rFonts w:ascii="Calibri" w:eastAsia="Calibri" w:hAnsi="Calibri" w:cs="Calibri"/>
-          <w:b/>
-          <w:bCs/>
-          <w:sz w:val="22"/>
-          <w:szCs w:val="22"/>
-        </w:rPr>
-        <w:t xml:space="preserve"> </w:t>
-      </w:r>
-      <w:proofErr w:type="spellStart"/>
-      <w:r>
-        <w:rPr>
-          <w:rFonts w:ascii="Calibri" w:eastAsia="Calibri" w:hAnsi="Calibri" w:cs="Calibri"/>
-          <w:b/>
-          <w:bCs/>
-          <w:sz w:val="22"/>
-          <w:szCs w:val="22"/>
-        </w:rPr>
-        <w:t>basarili</w:t>
-      </w:r>
-      <w:proofErr w:type="spellEnd"/>
     </w:p>
     <w:p>
       <w:pPr>
@@ -794,12 +253,6 @@
         <w:gridCol w:w="2256"/>
       </w:tblGrid>
       <w:tr>
-        <w:tblPrEx>
-          <w:tblCellMar>
-            <w:top w:w="0" w:type="dxa"/>
-            <w:bottom w:w="0" w:type="dxa"/>
-          </w:tblCellMar>
-        </w:tblPrEx>
         <w:tc>
           <w:tcPr>
             <w:tcW w:w="500" w:type="pct"/>
@@ -867,7 +320,6 @@
             <w:pPr>
               <w:spacing w:before="40" w:after="40"/>
             </w:pPr>
-            <w:proofErr w:type="spellStart"/>
             <w:r>
               <w:rPr>
                 <w:rFonts w:ascii="Calibri" w:eastAsia="Calibri" w:hAnsi="Calibri" w:cs="Calibri"/>
@@ -877,7 +329,6 @@
               </w:rPr>
               <w:t>Duzeltme</w:t>
             </w:r>
-            <w:proofErr w:type="spellEnd"/>
           </w:p>
         </w:tc>
         <w:tc>
@@ -908,12 +359,6 @@
         </w:tc>
       </w:tr>
       <w:tr>
-        <w:tblPrEx>
-          <w:tblCellMar>
-            <w:top w:w="0" w:type="dxa"/>
-            <w:bottom w:w="0" w:type="dxa"/>
-          </w:tblCellMar>
-        </w:tblPrEx>
         <w:tc>
           <w:tcPr>
             <w:tcW w:w="500" w:type="pct"/>
@@ -958,23 +403,7 @@
                 <w:rFonts w:ascii="Calibri" w:eastAsia="Calibri" w:hAnsi="Calibri" w:cs="Calibri"/>
                 <w:color w:val="000000"/>
               </w:rPr>
-              <w:t xml:space="preserve">Burak Sahin </w:t>
-            </w:r>
-            <w:proofErr w:type="spellStart"/>
-            <w:r>
-              <w:rPr>
-                <w:rFonts w:ascii="Calibri" w:eastAsia="Calibri" w:hAnsi="Calibri" w:cs="Calibri"/>
-                <w:color w:val="000000"/>
-              </w:rPr>
-              <w:t>surecleri</w:t>
-            </w:r>
-            <w:proofErr w:type="spellEnd"/>
-            <w:r>
-              <w:rPr>
-                <w:rFonts w:ascii="Calibri" w:eastAsia="Calibri" w:hAnsi="Calibri" w:cs="Calibri"/>
-                <w:color w:val="000000"/>
-              </w:rPr>
-              <w:t xml:space="preserve"> bos</w:t>
+              <w:t>Burak Sahin surecleri bos</w:t>
             </w:r>
           </w:p>
         </w:tc>
@@ -997,66 +426,24 @@
                 <w:rFonts w:ascii="Calibri" w:eastAsia="Calibri" w:hAnsi="Calibri" w:cs="Calibri"/>
                 <w:color w:val="000000"/>
               </w:rPr>
-              <w:t xml:space="preserve">B9: </w:t>
-            </w:r>
-            <w:proofErr w:type="spellStart"/>
-            <w:r>
-              <w:rPr>
-                <w:rFonts w:ascii="Calibri" w:eastAsia="Calibri" w:hAnsi="Calibri" w:cs="Calibri"/>
-                <w:color w:val="000000"/>
-              </w:rPr>
-              <w:t>assignedTo</w:t>
-            </w:r>
-            <w:proofErr w:type="spellEnd"/>
-            <w:r>
-              <w:rPr>
-                <w:rFonts w:ascii="Calibri" w:eastAsia="Calibri" w:hAnsi="Calibri" w:cs="Calibri"/>
-                <w:color w:val="000000"/>
-              </w:rPr>
-              <w:t xml:space="preserve"> </w:t>
-            </w:r>
-            <w:proofErr w:type="spellStart"/>
-            <w:r>
-              <w:rPr>
-                <w:rFonts w:ascii="Calibri" w:eastAsia="Calibri" w:hAnsi="Calibri" w:cs="Calibri"/>
-                <w:color w:val="000000"/>
-              </w:rPr>
-              <w:t>null</w:t>
-            </w:r>
-            <w:proofErr w:type="spellEnd"/>
-            <w:r>
-              <w:rPr>
-                <w:rFonts w:ascii="Calibri" w:eastAsia="Calibri" w:hAnsi="Calibri" w:cs="Calibri"/>
-                <w:color w:val="000000"/>
-              </w:rPr>
-              <w:t xml:space="preserve"> </w:t>
-            </w:r>
-            <w:proofErr w:type="spellStart"/>
-            <w:r>
-              <w:rPr>
-                <w:rFonts w:ascii="Calibri" w:eastAsia="Calibri" w:hAnsi="Calibri" w:cs="Calibri"/>
-                <w:color w:val="000000"/>
-              </w:rPr>
-              <w:t>handling</w:t>
-            </w:r>
-            <w:proofErr w:type="spellEnd"/>
-          </w:p>
-        </w:tc>
-        <w:tc>
-          <w:tcPr>
-            <w:tcW w:w="1250" w:type="pct"/>
-            <w:tcBorders>
-              <w:top w:val="single" w:sz="1" w:space="0" w:color="CCCCCC"/>
-              <w:left w:val="single" w:sz="1" w:space="0" w:color="CCCCCC"/>
-              <w:bottom w:val="single" w:sz="1" w:space="0" w:color="CCCCCC"/>
-              <w:right w:val="single" w:sz="1" w:space="0" w:color="CCCCCC"/>
-            </w:tcBorders>
-          </w:tcPr>
-          <w:p>
-            <w:pPr>
-              <w:spacing w:before="40" w:after="40"/>
-            </w:pPr>
-            <w:proofErr w:type="spellStart"/>
+              <w:t>B9: assignedTo null handling</w:t>
+            </w:r>
+          </w:p>
+        </w:tc>
+        <w:tc>
+          <w:tcPr>
+            <w:tcW w:w="1250" w:type="pct"/>
+            <w:tcBorders>
+              <w:top w:val="single" w:sz="1" w:space="0" w:color="CCCCCC"/>
+              <w:left w:val="single" w:sz="1" w:space="0" w:color="CCCCCC"/>
+              <w:bottom w:val="single" w:sz="1" w:space="0" w:color="CCCCCC"/>
+              <w:right w:val="single" w:sz="1" w:space="0" w:color="CCCCCC"/>
+            </w:tcBorders>
+          </w:tcPr>
+          <w:p>
+            <w:pPr>
+              <w:spacing w:before="40" w:after="40"/>
+            </w:pPr>
             <w:r>
               <w:rPr>
                 <w:rFonts w:ascii="Calibri" w:eastAsia="Calibri" w:hAnsi="Calibri" w:cs="Calibri"/>
@@ -1066,17 +453,10 @@
               </w:rPr>
               <w:t>Tamamlandi</w:t>
             </w:r>
-            <w:proofErr w:type="spellEnd"/>
           </w:p>
         </w:tc>
       </w:tr>
       <w:tr>
-        <w:tblPrEx>
-          <w:tblCellMar>
-            <w:top w:w="0" w:type="dxa"/>
-            <w:bottom w:w="0" w:type="dxa"/>
-          </w:tblCellMar>
-        </w:tblPrEx>
         <w:tc>
           <w:tcPr>
             <w:tcW w:w="500" w:type="pct"/>
@@ -1116,21 +496,12 @@
             <w:pPr>
               <w:spacing w:before="40" w:after="40"/>
             </w:pPr>
-            <w:proofErr w:type="spellStart"/>
-            <w:r>
-              <w:rPr>
-                <w:rFonts w:ascii="Calibri" w:eastAsia="Calibri" w:hAnsi="Calibri" w:cs="Calibri"/>
-                <w:color w:val="000000"/>
-              </w:rPr>
-              <w:t>Universite</w:t>
-            </w:r>
-            <w:proofErr w:type="spellEnd"/>
-            <w:r>
-              <w:rPr>
-                <w:rFonts w:ascii="Calibri" w:eastAsia="Calibri" w:hAnsi="Calibri" w:cs="Calibri"/>
-                <w:color w:val="000000"/>
-              </w:rPr>
-              <w:t xml:space="preserve"> adi/bolum eksik</w:t>
+            <w:r>
+              <w:rPr>
+                <w:rFonts w:ascii="Calibri" w:eastAsia="Calibri" w:hAnsi="Calibri" w:cs="Calibri"/>
+                <w:color w:val="000000"/>
+              </w:rPr>
+              <w:t>Universite adi/bolum eksik</w:t>
             </w:r>
           </w:p>
         </w:tc>
@@ -1153,66 +524,24 @@
                 <w:rFonts w:ascii="Calibri" w:eastAsia="Calibri" w:hAnsi="Calibri" w:cs="Calibri"/>
                 <w:color w:val="000000"/>
               </w:rPr>
-              <w:t xml:space="preserve">B7: Egitim </w:t>
-            </w:r>
-            <w:proofErr w:type="spellStart"/>
-            <w:r>
-              <w:rPr>
-                <w:rFonts w:ascii="Calibri" w:eastAsia="Calibri" w:hAnsi="Calibri" w:cs="Calibri"/>
-                <w:color w:val="000000"/>
-              </w:rPr>
-              <w:t>select</w:t>
-            </w:r>
-            <w:proofErr w:type="spellEnd"/>
-            <w:r>
-              <w:rPr>
-                <w:rFonts w:ascii="Calibri" w:eastAsia="Calibri" w:hAnsi="Calibri" w:cs="Calibri"/>
-                <w:color w:val="000000"/>
-              </w:rPr>
-              <w:t xml:space="preserve"> + </w:t>
-            </w:r>
-            <w:proofErr w:type="spellStart"/>
-            <w:r>
-              <w:rPr>
-                <w:rFonts w:ascii="Calibri" w:eastAsia="Calibri" w:hAnsi="Calibri" w:cs="Calibri"/>
-                <w:color w:val="000000"/>
-              </w:rPr>
-              <w:t>universite</w:t>
-            </w:r>
-            <w:proofErr w:type="spellEnd"/>
-            <w:r>
-              <w:rPr>
-                <w:rFonts w:ascii="Calibri" w:eastAsia="Calibri" w:hAnsi="Calibri" w:cs="Calibri"/>
-                <w:color w:val="000000"/>
-              </w:rPr>
-              <w:t xml:space="preserve"> </w:t>
-            </w:r>
-            <w:proofErr w:type="spellStart"/>
-            <w:r>
-              <w:rPr>
-                <w:rFonts w:ascii="Calibri" w:eastAsia="Calibri" w:hAnsi="Calibri" w:cs="Calibri"/>
-                <w:color w:val="000000"/>
-              </w:rPr>
-              <w:t>alanlari</w:t>
-            </w:r>
-            <w:proofErr w:type="spellEnd"/>
-          </w:p>
-        </w:tc>
-        <w:tc>
-          <w:tcPr>
-            <w:tcW w:w="1250" w:type="pct"/>
-            <w:tcBorders>
-              <w:top w:val="single" w:sz="1" w:space="0" w:color="CCCCCC"/>
-              <w:left w:val="single" w:sz="1" w:space="0" w:color="CCCCCC"/>
-              <w:bottom w:val="single" w:sz="1" w:space="0" w:color="CCCCCC"/>
-              <w:right w:val="single" w:sz="1" w:space="0" w:color="CCCCCC"/>
-            </w:tcBorders>
-          </w:tcPr>
-          <w:p>
-            <w:pPr>
-              <w:spacing w:before="40" w:after="40"/>
-            </w:pPr>
-            <w:proofErr w:type="spellStart"/>
+              <w:t>B7: Egitim select + universite alanlari</w:t>
+            </w:r>
+          </w:p>
+        </w:tc>
+        <w:tc>
+          <w:tcPr>
+            <w:tcW w:w="1250" w:type="pct"/>
+            <w:tcBorders>
+              <w:top w:val="single" w:sz="1" w:space="0" w:color="CCCCCC"/>
+              <w:left w:val="single" w:sz="1" w:space="0" w:color="CCCCCC"/>
+              <w:bottom w:val="single" w:sz="1" w:space="0" w:color="CCCCCC"/>
+              <w:right w:val="single" w:sz="1" w:space="0" w:color="CCCCCC"/>
+            </w:tcBorders>
+          </w:tcPr>
+          <w:p>
+            <w:pPr>
+              <w:spacing w:before="40" w:after="40"/>
+            </w:pPr>
             <w:r>
               <w:rPr>
                 <w:rFonts w:ascii="Calibri" w:eastAsia="Calibri" w:hAnsi="Calibri" w:cs="Calibri"/>
@@ -1222,17 +551,10 @@
               </w:rPr>
               <w:t>Tamamlandi</w:t>
             </w:r>
-            <w:proofErr w:type="spellEnd"/>
           </w:p>
         </w:tc>
       </w:tr>
       <w:tr>
-        <w:tblPrEx>
-          <w:tblCellMar>
-            <w:top w:w="0" w:type="dxa"/>
-            <w:bottom w:w="0" w:type="dxa"/>
-          </w:tblCellMar>
-        </w:tblPrEx>
         <w:tc>
           <w:tcPr>
             <w:tcW w:w="500" w:type="pct"/>
@@ -1272,21 +594,12 @@
             <w:pPr>
               <w:spacing w:before="40" w:after="40"/>
             </w:pPr>
-            <w:proofErr w:type="spellStart"/>
-            <w:r>
-              <w:rPr>
-                <w:rFonts w:ascii="Calibri" w:eastAsia="Calibri" w:hAnsi="Calibri" w:cs="Calibri"/>
-                <w:color w:val="000000"/>
-              </w:rPr>
-              <w:t>Duzenle</w:t>
-            </w:r>
-            <w:proofErr w:type="spellEnd"/>
-            <w:r>
-              <w:rPr>
-                <w:rFonts w:ascii="Calibri" w:eastAsia="Calibri" w:hAnsi="Calibri" w:cs="Calibri"/>
-                <w:color w:val="000000"/>
-              </w:rPr>
-              <w:t xml:space="preserve"> butonu 404</w:t>
+            <w:r>
+              <w:rPr>
+                <w:rFonts w:ascii="Calibri" w:eastAsia="Calibri" w:hAnsi="Calibri" w:cs="Calibri"/>
+                <w:color w:val="000000"/>
+              </w:rPr>
+              <w:t>Duzenle butonu 404</w:t>
             </w:r>
           </w:p>
         </w:tc>
@@ -1309,66 +622,24 @@
                 <w:rFonts w:ascii="Calibri" w:eastAsia="Calibri" w:hAnsi="Calibri" w:cs="Calibri"/>
                 <w:color w:val="000000"/>
               </w:rPr>
-              <w:t xml:space="preserve">A2: Aday </w:t>
-            </w:r>
-            <w:proofErr w:type="spellStart"/>
-            <w:r>
-              <w:rPr>
-                <w:rFonts w:ascii="Calibri" w:eastAsia="Calibri" w:hAnsi="Calibri" w:cs="Calibri"/>
-                <w:color w:val="000000"/>
-              </w:rPr>
-              <w:t>edit</w:t>
-            </w:r>
-            <w:proofErr w:type="spellEnd"/>
-            <w:r>
-              <w:rPr>
-                <w:rFonts w:ascii="Calibri" w:eastAsia="Calibri" w:hAnsi="Calibri" w:cs="Calibri"/>
-                <w:color w:val="000000"/>
-              </w:rPr>
-              <w:t xml:space="preserve"> </w:t>
-            </w:r>
-            <w:proofErr w:type="spellStart"/>
-            <w:r>
-              <w:rPr>
-                <w:rFonts w:ascii="Calibri" w:eastAsia="Calibri" w:hAnsi="Calibri" w:cs="Calibri"/>
-                <w:color w:val="000000"/>
-              </w:rPr>
-              <w:t>sayfasi</w:t>
-            </w:r>
-            <w:proofErr w:type="spellEnd"/>
-            <w:r>
-              <w:rPr>
-                <w:rFonts w:ascii="Calibri" w:eastAsia="Calibri" w:hAnsi="Calibri" w:cs="Calibri"/>
-                <w:color w:val="000000"/>
-              </w:rPr>
-              <w:t xml:space="preserve"> </w:t>
-            </w:r>
-            <w:proofErr w:type="spellStart"/>
-            <w:r>
-              <w:rPr>
-                <w:rFonts w:ascii="Calibri" w:eastAsia="Calibri" w:hAnsi="Calibri" w:cs="Calibri"/>
-                <w:color w:val="000000"/>
-              </w:rPr>
-              <w:t>olusturuldu</w:t>
-            </w:r>
-            <w:proofErr w:type="spellEnd"/>
-          </w:p>
-        </w:tc>
-        <w:tc>
-          <w:tcPr>
-            <w:tcW w:w="1250" w:type="pct"/>
-            <w:tcBorders>
-              <w:top w:val="single" w:sz="1" w:space="0" w:color="CCCCCC"/>
-              <w:left w:val="single" w:sz="1" w:space="0" w:color="CCCCCC"/>
-              <w:bottom w:val="single" w:sz="1" w:space="0" w:color="CCCCCC"/>
-              <w:right w:val="single" w:sz="1" w:space="0" w:color="CCCCCC"/>
-            </w:tcBorders>
-          </w:tcPr>
-          <w:p>
-            <w:pPr>
-              <w:spacing w:before="40" w:after="40"/>
-            </w:pPr>
-            <w:proofErr w:type="spellStart"/>
+              <w:t>A2: Aday edit sayfasi olusturuldu</w:t>
+            </w:r>
+          </w:p>
+        </w:tc>
+        <w:tc>
+          <w:tcPr>
+            <w:tcW w:w="1250" w:type="pct"/>
+            <w:tcBorders>
+              <w:top w:val="single" w:sz="1" w:space="0" w:color="CCCCCC"/>
+              <w:left w:val="single" w:sz="1" w:space="0" w:color="CCCCCC"/>
+              <w:bottom w:val="single" w:sz="1" w:space="0" w:color="CCCCCC"/>
+              <w:right w:val="single" w:sz="1" w:space="0" w:color="CCCCCC"/>
+            </w:tcBorders>
+          </w:tcPr>
+          <w:p>
+            <w:pPr>
+              <w:spacing w:before="40" w:after="40"/>
+            </w:pPr>
             <w:r>
               <w:rPr>
                 <w:rFonts w:ascii="Calibri" w:eastAsia="Calibri" w:hAnsi="Calibri" w:cs="Calibri"/>
@@ -1378,17 +649,10 @@
               </w:rPr>
               <w:t>Tamamlandi</w:t>
             </w:r>
-            <w:proofErr w:type="spellEnd"/>
           </w:p>
         </w:tc>
       </w:tr>
       <w:tr>
-        <w:tblPrEx>
-          <w:tblCellMar>
-            <w:top w:w="0" w:type="dxa"/>
-            <w:bottom w:w="0" w:type="dxa"/>
-          </w:tblCellMar>
-        </w:tblPrEx>
         <w:tc>
           <w:tcPr>
             <w:tcW w:w="500" w:type="pct"/>
@@ -1428,37 +692,12 @@
             <w:pPr>
               <w:spacing w:before="40" w:after="40"/>
             </w:pPr>
-            <w:proofErr w:type="spellStart"/>
-            <w:r>
-              <w:rPr>
-                <w:rFonts w:ascii="Calibri" w:eastAsia="Calibri" w:hAnsi="Calibri" w:cs="Calibri"/>
-                <w:color w:val="000000"/>
-              </w:rPr>
-              <w:t>Duzenleme</w:t>
-            </w:r>
-            <w:proofErr w:type="spellEnd"/>
-            <w:r>
-              <w:rPr>
-                <w:rFonts w:ascii="Calibri" w:eastAsia="Calibri" w:hAnsi="Calibri" w:cs="Calibri"/>
-                <w:color w:val="000000"/>
-              </w:rPr>
-              <w:t xml:space="preserve"> </w:t>
-            </w:r>
-            <w:proofErr w:type="spellStart"/>
-            <w:r>
-              <w:rPr>
-                <w:rFonts w:ascii="Calibri" w:eastAsia="Calibri" w:hAnsi="Calibri" w:cs="Calibri"/>
-                <w:color w:val="000000"/>
-              </w:rPr>
-              <w:t>alani</w:t>
-            </w:r>
-            <w:proofErr w:type="spellEnd"/>
-            <w:r>
-              <w:rPr>
-                <w:rFonts w:ascii="Calibri" w:eastAsia="Calibri" w:hAnsi="Calibri" w:cs="Calibri"/>
-                <w:color w:val="000000"/>
-              </w:rPr>
-              <w:t xml:space="preserve"> yok</w:t>
+            <w:r>
+              <w:rPr>
+                <w:rFonts w:ascii="Calibri" w:eastAsia="Calibri" w:hAnsi="Calibri" w:cs="Calibri"/>
+                <w:color w:val="000000"/>
+              </w:rPr>
+              <w:t>Duzenleme alani yok</w:t>
             </w:r>
           </w:p>
         </w:tc>
@@ -1481,66 +720,24 @@
                 <w:rFonts w:ascii="Calibri" w:eastAsia="Calibri" w:hAnsi="Calibri" w:cs="Calibri"/>
                 <w:color w:val="000000"/>
               </w:rPr>
-              <w:t xml:space="preserve">A3: Firma </w:t>
-            </w:r>
-            <w:proofErr w:type="spellStart"/>
-            <w:r>
-              <w:rPr>
-                <w:rFonts w:ascii="Calibri" w:eastAsia="Calibri" w:hAnsi="Calibri" w:cs="Calibri"/>
-                <w:color w:val="000000"/>
-              </w:rPr>
-              <w:t>edit</w:t>
-            </w:r>
-            <w:proofErr w:type="spellEnd"/>
-            <w:r>
-              <w:rPr>
-                <w:rFonts w:ascii="Calibri" w:eastAsia="Calibri" w:hAnsi="Calibri" w:cs="Calibri"/>
-                <w:color w:val="000000"/>
-              </w:rPr>
-              <w:t xml:space="preserve"> </w:t>
-            </w:r>
-            <w:proofErr w:type="spellStart"/>
-            <w:r>
-              <w:rPr>
-                <w:rFonts w:ascii="Calibri" w:eastAsia="Calibri" w:hAnsi="Calibri" w:cs="Calibri"/>
-                <w:color w:val="000000"/>
-              </w:rPr>
-              <w:t>sayfasi</w:t>
-            </w:r>
-            <w:proofErr w:type="spellEnd"/>
-            <w:r>
-              <w:rPr>
-                <w:rFonts w:ascii="Calibri" w:eastAsia="Calibri" w:hAnsi="Calibri" w:cs="Calibri"/>
-                <w:color w:val="000000"/>
-              </w:rPr>
-              <w:t xml:space="preserve"> </w:t>
-            </w:r>
-            <w:proofErr w:type="spellStart"/>
-            <w:r>
-              <w:rPr>
-                <w:rFonts w:ascii="Calibri" w:eastAsia="Calibri" w:hAnsi="Calibri" w:cs="Calibri"/>
-                <w:color w:val="000000"/>
-              </w:rPr>
-              <w:t>olusturuldu</w:t>
-            </w:r>
-            <w:proofErr w:type="spellEnd"/>
-          </w:p>
-        </w:tc>
-        <w:tc>
-          <w:tcPr>
-            <w:tcW w:w="1250" w:type="pct"/>
-            <w:tcBorders>
-              <w:top w:val="single" w:sz="1" w:space="0" w:color="CCCCCC"/>
-              <w:left w:val="single" w:sz="1" w:space="0" w:color="CCCCCC"/>
-              <w:bottom w:val="single" w:sz="1" w:space="0" w:color="CCCCCC"/>
-              <w:right w:val="single" w:sz="1" w:space="0" w:color="CCCCCC"/>
-            </w:tcBorders>
-          </w:tcPr>
-          <w:p>
-            <w:pPr>
-              <w:spacing w:before="40" w:after="40"/>
-            </w:pPr>
-            <w:proofErr w:type="spellStart"/>
+              <w:t>A3: Firma edit sayfasi olusturuldu</w:t>
+            </w:r>
+          </w:p>
+        </w:tc>
+        <w:tc>
+          <w:tcPr>
+            <w:tcW w:w="1250" w:type="pct"/>
+            <w:tcBorders>
+              <w:top w:val="single" w:sz="1" w:space="0" w:color="CCCCCC"/>
+              <w:left w:val="single" w:sz="1" w:space="0" w:color="CCCCCC"/>
+              <w:bottom w:val="single" w:sz="1" w:space="0" w:color="CCCCCC"/>
+              <w:right w:val="single" w:sz="1" w:space="0" w:color="CCCCCC"/>
+            </w:tcBorders>
+          </w:tcPr>
+          <w:p>
+            <w:pPr>
+              <w:spacing w:before="40" w:after="40"/>
+            </w:pPr>
             <w:r>
               <w:rPr>
                 <w:rFonts w:ascii="Calibri" w:eastAsia="Calibri" w:hAnsi="Calibri" w:cs="Calibri"/>
@@ -1550,17 +747,10 @@
               </w:rPr>
               <w:t>Tamamlandi</w:t>
             </w:r>
-            <w:proofErr w:type="spellEnd"/>
           </w:p>
         </w:tc>
       </w:tr>
       <w:tr>
-        <w:tblPrEx>
-          <w:tblCellMar>
-            <w:top w:w="0" w:type="dxa"/>
-            <w:bottom w:w="0" w:type="dxa"/>
-          </w:tblCellMar>
-        </w:tblPrEx>
         <w:tc>
           <w:tcPr>
             <w:tcW w:w="500" w:type="pct"/>
@@ -1605,33 +795,8 @@
                 <w:rFonts w:ascii="Calibri" w:eastAsia="Calibri" w:hAnsi="Calibri" w:cs="Calibri"/>
                 <w:color w:val="000000"/>
               </w:rPr>
-              <w:t xml:space="preserve">Pozisyon </w:t>
-            </w:r>
-            <w:proofErr w:type="spellStart"/>
-            <w:r>
-              <w:rPr>
-                <w:rFonts w:ascii="Calibri" w:eastAsia="Calibri" w:hAnsi="Calibri" w:cs="Calibri"/>
-                <w:color w:val="000000"/>
-              </w:rPr>
-              <w:t>kayit</w:t>
-            </w:r>
-            <w:proofErr w:type="spellEnd"/>
-            <w:r>
-              <w:rPr>
-                <w:rFonts w:ascii="Calibri" w:eastAsia="Calibri" w:hAnsi="Calibri" w:cs="Calibri"/>
-                <w:color w:val="000000"/>
-              </w:rPr>
-              <w:t xml:space="preserve"> </w:t>
-            </w:r>
-            <w:proofErr w:type="spellStart"/>
-            <w:r>
-              <w:rPr>
-                <w:rFonts w:ascii="Calibri" w:eastAsia="Calibri" w:hAnsi="Calibri" w:cs="Calibri"/>
-                <w:color w:val="000000"/>
-              </w:rPr>
-              <w:t>yapilamiyor</w:t>
-            </w:r>
-            <w:proofErr w:type="spellEnd"/>
+              <w:t>Pozisyon kayit yapilamiyor</w:t>
+            </w:r>
           </w:p>
         </w:tc>
         <w:tc>
@@ -1653,66 +818,24 @@
                 <w:rFonts w:ascii="Calibri" w:eastAsia="Calibri" w:hAnsi="Calibri" w:cs="Calibri"/>
                 <w:color w:val="000000"/>
               </w:rPr>
-              <w:t xml:space="preserve">A1: </w:t>
-            </w:r>
-            <w:proofErr w:type="spellStart"/>
-            <w:r>
-              <w:rPr>
-                <w:rFonts w:ascii="Calibri" w:eastAsia="Calibri" w:hAnsi="Calibri" w:cs="Calibri"/>
-                <w:color w:val="000000"/>
-              </w:rPr>
-              <w:t>minExperienceYears</w:t>
-            </w:r>
-            <w:proofErr w:type="spellEnd"/>
-            <w:r>
-              <w:rPr>
-                <w:rFonts w:ascii="Calibri" w:eastAsia="Calibri" w:hAnsi="Calibri" w:cs="Calibri"/>
-                <w:color w:val="000000"/>
-              </w:rPr>
-              <w:t xml:space="preserve"> </w:t>
-            </w:r>
-            <w:proofErr w:type="spellStart"/>
-            <w:r>
-              <w:rPr>
-                <w:rFonts w:ascii="Calibri" w:eastAsia="Calibri" w:hAnsi="Calibri" w:cs="Calibri"/>
-                <w:color w:val="000000"/>
-              </w:rPr>
-              <w:t>field</w:t>
-            </w:r>
-            <w:proofErr w:type="spellEnd"/>
-            <w:r>
-              <w:rPr>
-                <w:rFonts w:ascii="Calibri" w:eastAsia="Calibri" w:hAnsi="Calibri" w:cs="Calibri"/>
-                <w:color w:val="000000"/>
-              </w:rPr>
-              <w:t xml:space="preserve"> </w:t>
-            </w:r>
-            <w:proofErr w:type="spellStart"/>
-            <w:r>
-              <w:rPr>
-                <w:rFonts w:ascii="Calibri" w:eastAsia="Calibri" w:hAnsi="Calibri" w:cs="Calibri"/>
-                <w:color w:val="000000"/>
-              </w:rPr>
-              <w:t>fix</w:t>
-            </w:r>
-            <w:proofErr w:type="spellEnd"/>
-          </w:p>
-        </w:tc>
-        <w:tc>
-          <w:tcPr>
-            <w:tcW w:w="1250" w:type="pct"/>
-            <w:tcBorders>
-              <w:top w:val="single" w:sz="1" w:space="0" w:color="CCCCCC"/>
-              <w:left w:val="single" w:sz="1" w:space="0" w:color="CCCCCC"/>
-              <w:bottom w:val="single" w:sz="1" w:space="0" w:color="CCCCCC"/>
-              <w:right w:val="single" w:sz="1" w:space="0" w:color="CCCCCC"/>
-            </w:tcBorders>
-          </w:tcPr>
-          <w:p>
-            <w:pPr>
-              <w:spacing w:before="40" w:after="40"/>
-            </w:pPr>
-            <w:proofErr w:type="spellStart"/>
+              <w:t>A1: minExperienceYears field fix</w:t>
+            </w:r>
+          </w:p>
+        </w:tc>
+        <w:tc>
+          <w:tcPr>
+            <w:tcW w:w="1250" w:type="pct"/>
+            <w:tcBorders>
+              <w:top w:val="single" w:sz="1" w:space="0" w:color="CCCCCC"/>
+              <w:left w:val="single" w:sz="1" w:space="0" w:color="CCCCCC"/>
+              <w:bottom w:val="single" w:sz="1" w:space="0" w:color="CCCCCC"/>
+              <w:right w:val="single" w:sz="1" w:space="0" w:color="CCCCCC"/>
+            </w:tcBorders>
+          </w:tcPr>
+          <w:p>
+            <w:pPr>
+              <w:spacing w:before="40" w:after="40"/>
+            </w:pPr>
             <w:r>
               <w:rPr>
                 <w:rFonts w:ascii="Calibri" w:eastAsia="Calibri" w:hAnsi="Calibri" w:cs="Calibri"/>
@@ -1722,17 +845,10 @@
               </w:rPr>
               <w:t>Tamamlandi</w:t>
             </w:r>
-            <w:proofErr w:type="spellEnd"/>
           </w:p>
         </w:tc>
       </w:tr>
       <w:tr>
-        <w:tblPrEx>
-          <w:tblCellMar>
-            <w:top w:w="0" w:type="dxa"/>
-            <w:bottom w:w="0" w:type="dxa"/>
-          </w:tblCellMar>
-        </w:tblPrEx>
         <w:tc>
           <w:tcPr>
             <w:tcW w:w="500" w:type="pct"/>
@@ -1777,23 +893,7 @@
                 <w:rFonts w:ascii="Calibri" w:eastAsia="Calibri" w:hAnsi="Calibri" w:cs="Calibri"/>
                 <w:color w:val="000000"/>
               </w:rPr>
-              <w:t xml:space="preserve">Pozisyon </w:t>
-            </w:r>
-            <w:proofErr w:type="spellStart"/>
-            <w:r>
-              <w:rPr>
-                <w:rFonts w:ascii="Calibri" w:eastAsia="Calibri" w:hAnsi="Calibri" w:cs="Calibri"/>
-                <w:color w:val="000000"/>
-              </w:rPr>
-              <w:t>duzenleme</w:t>
-            </w:r>
-            <w:proofErr w:type="spellEnd"/>
-            <w:r>
-              <w:rPr>
-                <w:rFonts w:ascii="Calibri" w:eastAsia="Calibri" w:hAnsi="Calibri" w:cs="Calibri"/>
-                <w:color w:val="000000"/>
-              </w:rPr>
-              <w:t xml:space="preserve"> yok</w:t>
+              <w:t>Pozisyon duzenleme yok</w:t>
             </w:r>
           </w:p>
         </w:tc>
@@ -1816,66 +916,24 @@
                 <w:rFonts w:ascii="Calibri" w:eastAsia="Calibri" w:hAnsi="Calibri" w:cs="Calibri"/>
                 <w:color w:val="000000"/>
               </w:rPr>
-              <w:t xml:space="preserve">A4: Pozisyon </w:t>
-            </w:r>
-            <w:proofErr w:type="spellStart"/>
-            <w:r>
-              <w:rPr>
-                <w:rFonts w:ascii="Calibri" w:eastAsia="Calibri" w:hAnsi="Calibri" w:cs="Calibri"/>
-                <w:color w:val="000000"/>
-              </w:rPr>
-              <w:t>edit</w:t>
-            </w:r>
-            <w:proofErr w:type="spellEnd"/>
-            <w:r>
-              <w:rPr>
-                <w:rFonts w:ascii="Calibri" w:eastAsia="Calibri" w:hAnsi="Calibri" w:cs="Calibri"/>
-                <w:color w:val="000000"/>
-              </w:rPr>
-              <w:t xml:space="preserve"> </w:t>
-            </w:r>
-            <w:proofErr w:type="spellStart"/>
-            <w:r>
-              <w:rPr>
-                <w:rFonts w:ascii="Calibri" w:eastAsia="Calibri" w:hAnsi="Calibri" w:cs="Calibri"/>
-                <w:color w:val="000000"/>
-              </w:rPr>
-              <w:t>sayfasi</w:t>
-            </w:r>
-            <w:proofErr w:type="spellEnd"/>
-            <w:r>
-              <w:rPr>
-                <w:rFonts w:ascii="Calibri" w:eastAsia="Calibri" w:hAnsi="Calibri" w:cs="Calibri"/>
-                <w:color w:val="000000"/>
-              </w:rPr>
-              <w:t xml:space="preserve"> </w:t>
-            </w:r>
-            <w:proofErr w:type="spellStart"/>
-            <w:r>
-              <w:rPr>
-                <w:rFonts w:ascii="Calibri" w:eastAsia="Calibri" w:hAnsi="Calibri" w:cs="Calibri"/>
-                <w:color w:val="000000"/>
-              </w:rPr>
-              <w:t>olusturuldu</w:t>
-            </w:r>
-            <w:proofErr w:type="spellEnd"/>
-          </w:p>
-        </w:tc>
-        <w:tc>
-          <w:tcPr>
-            <w:tcW w:w="1250" w:type="pct"/>
-            <w:tcBorders>
-              <w:top w:val="single" w:sz="1" w:space="0" w:color="CCCCCC"/>
-              <w:left w:val="single" w:sz="1" w:space="0" w:color="CCCCCC"/>
-              <w:bottom w:val="single" w:sz="1" w:space="0" w:color="CCCCCC"/>
-              <w:right w:val="single" w:sz="1" w:space="0" w:color="CCCCCC"/>
-            </w:tcBorders>
-          </w:tcPr>
-          <w:p>
-            <w:pPr>
-              <w:spacing w:before="40" w:after="40"/>
-            </w:pPr>
-            <w:proofErr w:type="spellStart"/>
+              <w:t>A4: Pozisyon edit sayfasi olusturuldu</w:t>
+            </w:r>
+          </w:p>
+        </w:tc>
+        <w:tc>
+          <w:tcPr>
+            <w:tcW w:w="1250" w:type="pct"/>
+            <w:tcBorders>
+              <w:top w:val="single" w:sz="1" w:space="0" w:color="CCCCCC"/>
+              <w:left w:val="single" w:sz="1" w:space="0" w:color="CCCCCC"/>
+              <w:bottom w:val="single" w:sz="1" w:space="0" w:color="CCCCCC"/>
+              <w:right w:val="single" w:sz="1" w:space="0" w:color="CCCCCC"/>
+            </w:tcBorders>
+          </w:tcPr>
+          <w:p>
+            <w:pPr>
+              <w:spacing w:before="40" w:after="40"/>
+            </w:pPr>
             <w:r>
               <w:rPr>
                 <w:rFonts w:ascii="Calibri" w:eastAsia="Calibri" w:hAnsi="Calibri" w:cs="Calibri"/>
@@ -1885,17 +943,10 @@
               </w:rPr>
               <w:t>Tamamlandi</w:t>
             </w:r>
-            <w:proofErr w:type="spellEnd"/>
           </w:p>
         </w:tc>
       </w:tr>
       <w:tr>
-        <w:tblPrEx>
-          <w:tblCellMar>
-            <w:top w:w="0" w:type="dxa"/>
-            <w:bottom w:w="0" w:type="dxa"/>
-          </w:tblCellMar>
-        </w:tblPrEx>
         <w:tc>
           <w:tcPr>
             <w:tcW w:w="500" w:type="pct"/>
@@ -1940,33 +991,8 @@
                 <w:rFonts w:ascii="Calibri" w:eastAsia="Calibri" w:hAnsi="Calibri" w:cs="Calibri"/>
                 <w:color w:val="000000"/>
               </w:rPr>
-              <w:t xml:space="preserve">Uyum </w:t>
-            </w:r>
-            <w:proofErr w:type="spellStart"/>
-            <w:r>
-              <w:rPr>
-                <w:rFonts w:ascii="Calibri" w:eastAsia="Calibri" w:hAnsi="Calibri" w:cs="Calibri"/>
-                <w:color w:val="000000"/>
-              </w:rPr>
-              <w:t>puani</w:t>
-            </w:r>
-            <w:proofErr w:type="spellEnd"/>
-            <w:r>
-              <w:rPr>
-                <w:rFonts w:ascii="Calibri" w:eastAsia="Calibri" w:hAnsi="Calibri" w:cs="Calibri"/>
-                <w:color w:val="000000"/>
-              </w:rPr>
-              <w:t xml:space="preserve"> </w:t>
-            </w:r>
-            <w:proofErr w:type="spellStart"/>
-            <w:r>
-              <w:rPr>
-                <w:rFonts w:ascii="Calibri" w:eastAsia="Calibri" w:hAnsi="Calibri" w:cs="Calibri"/>
-                <w:color w:val="000000"/>
-              </w:rPr>
-              <w:t>guncellenmiyor</w:t>
-            </w:r>
-            <w:proofErr w:type="spellEnd"/>
+              <w:t>Uyum puani guncellenmiyor</w:t>
+            </w:r>
           </w:p>
         </w:tc>
         <w:tc>
@@ -1988,57 +1014,24 @@
                 <w:rFonts w:ascii="Calibri" w:eastAsia="Calibri" w:hAnsi="Calibri" w:cs="Calibri"/>
                 <w:color w:val="000000"/>
               </w:rPr>
-              <w:t xml:space="preserve">B5: </w:t>
-            </w:r>
-            <w:proofErr w:type="spellStart"/>
-            <w:r>
-              <w:rPr>
-                <w:rFonts w:ascii="Calibri" w:eastAsia="Calibri" w:hAnsi="Calibri" w:cs="Calibri"/>
-                <w:color w:val="000000"/>
-              </w:rPr>
-              <w:t>Tiklanabilir</w:t>
-            </w:r>
-            <w:proofErr w:type="spellEnd"/>
-            <w:r>
-              <w:rPr>
-                <w:rFonts w:ascii="Calibri" w:eastAsia="Calibri" w:hAnsi="Calibri" w:cs="Calibri"/>
-                <w:color w:val="000000"/>
-              </w:rPr>
-              <w:t xml:space="preserve"> </w:t>
-            </w:r>
-            <w:proofErr w:type="spellStart"/>
-            <w:r>
-              <w:rPr>
-                <w:rFonts w:ascii="Calibri" w:eastAsia="Calibri" w:hAnsi="Calibri" w:cs="Calibri"/>
-                <w:color w:val="000000"/>
-              </w:rPr>
-              <w:t>yildiz</w:t>
-            </w:r>
-            <w:proofErr w:type="spellEnd"/>
-            <w:r>
-              <w:rPr>
-                <w:rFonts w:ascii="Calibri" w:eastAsia="Calibri" w:hAnsi="Calibri" w:cs="Calibri"/>
-                <w:color w:val="000000"/>
-              </w:rPr>
-              <w:t xml:space="preserve"> puanlama</w:t>
-            </w:r>
-          </w:p>
-        </w:tc>
-        <w:tc>
-          <w:tcPr>
-            <w:tcW w:w="1250" w:type="pct"/>
-            <w:tcBorders>
-              <w:top w:val="single" w:sz="1" w:space="0" w:color="CCCCCC"/>
-              <w:left w:val="single" w:sz="1" w:space="0" w:color="CCCCCC"/>
-              <w:bottom w:val="single" w:sz="1" w:space="0" w:color="CCCCCC"/>
-              <w:right w:val="single" w:sz="1" w:space="0" w:color="CCCCCC"/>
-            </w:tcBorders>
-          </w:tcPr>
-          <w:p>
-            <w:pPr>
-              <w:spacing w:before="40" w:after="40"/>
-            </w:pPr>
-            <w:proofErr w:type="spellStart"/>
+              <w:t>B5: Tiklanabilir yildiz puanlama</w:t>
+            </w:r>
+          </w:p>
+        </w:tc>
+        <w:tc>
+          <w:tcPr>
+            <w:tcW w:w="1250" w:type="pct"/>
+            <w:tcBorders>
+              <w:top w:val="single" w:sz="1" w:space="0" w:color="CCCCCC"/>
+              <w:left w:val="single" w:sz="1" w:space="0" w:color="CCCCCC"/>
+              <w:bottom w:val="single" w:sz="1" w:space="0" w:color="CCCCCC"/>
+              <w:right w:val="single" w:sz="1" w:space="0" w:color="CCCCCC"/>
+            </w:tcBorders>
+          </w:tcPr>
+          <w:p>
+            <w:pPr>
+              <w:spacing w:before="40" w:after="40"/>
+            </w:pPr>
             <w:r>
               <w:rPr>
                 <w:rFonts w:ascii="Calibri" w:eastAsia="Calibri" w:hAnsi="Calibri" w:cs="Calibri"/>
@@ -2048,17 +1041,10 @@
               </w:rPr>
               <w:t>Tamamlandi</w:t>
             </w:r>
-            <w:proofErr w:type="spellEnd"/>
           </w:p>
         </w:tc>
       </w:tr>
       <w:tr>
-        <w:tblPrEx>
-          <w:tblCellMar>
-            <w:top w:w="0" w:type="dxa"/>
-            <w:bottom w:w="0" w:type="dxa"/>
-          </w:tblCellMar>
-        </w:tblPrEx>
         <w:tc>
           <w:tcPr>
             <w:tcW w:w="500" w:type="pct"/>
@@ -2098,37 +1084,12 @@
             <w:pPr>
               <w:spacing w:before="40" w:after="40"/>
             </w:pPr>
-            <w:proofErr w:type="spellStart"/>
-            <w:r>
-              <w:rPr>
-                <w:rFonts w:ascii="Calibri" w:eastAsia="Calibri" w:hAnsi="Calibri" w:cs="Calibri"/>
-                <w:color w:val="000000"/>
-              </w:rPr>
-              <w:t>Gecmis</w:t>
-            </w:r>
-            <w:proofErr w:type="spellEnd"/>
-            <w:r>
-              <w:rPr>
-                <w:rFonts w:ascii="Calibri" w:eastAsia="Calibri" w:hAnsi="Calibri" w:cs="Calibri"/>
-                <w:color w:val="000000"/>
-              </w:rPr>
-              <w:t xml:space="preserve"> tarih hata </w:t>
-            </w:r>
-            <w:proofErr w:type="spellStart"/>
-            <w:r>
-              <w:rPr>
-                <w:rFonts w:ascii="Calibri" w:eastAsia="Calibri" w:hAnsi="Calibri" w:cs="Calibri"/>
-                <w:color w:val="000000"/>
-              </w:rPr>
-              <w:t>mesaji</w:t>
-            </w:r>
-            <w:proofErr w:type="spellEnd"/>
-            <w:r>
-              <w:rPr>
-                <w:rFonts w:ascii="Calibri" w:eastAsia="Calibri" w:hAnsi="Calibri" w:cs="Calibri"/>
-                <w:color w:val="000000"/>
-              </w:rPr>
-              <w:t xml:space="preserve"> yok</w:t>
+            <w:r>
+              <w:rPr>
+                <w:rFonts w:ascii="Calibri" w:eastAsia="Calibri" w:hAnsi="Calibri" w:cs="Calibri"/>
+                <w:color w:val="000000"/>
+              </w:rPr>
+              <w:t>Gecmis tarih hata mesaji yok</w:t>
             </w:r>
           </w:p>
         </w:tc>
@@ -2151,57 +1112,24 @@
                 <w:rFonts w:ascii="Calibri" w:eastAsia="Calibri" w:hAnsi="Calibri" w:cs="Calibri"/>
                 <w:color w:val="000000"/>
               </w:rPr>
-              <w:t xml:space="preserve">B4: </w:t>
-            </w:r>
-            <w:proofErr w:type="spellStart"/>
-            <w:r>
-              <w:rPr>
-                <w:rFonts w:ascii="Calibri" w:eastAsia="Calibri" w:hAnsi="Calibri" w:cs="Calibri"/>
-                <w:color w:val="000000"/>
-              </w:rPr>
-              <w:t>Error</w:t>
-            </w:r>
-            <w:proofErr w:type="spellEnd"/>
-            <w:r>
-              <w:rPr>
-                <w:rFonts w:ascii="Calibri" w:eastAsia="Calibri" w:hAnsi="Calibri" w:cs="Calibri"/>
-                <w:color w:val="000000"/>
-              </w:rPr>
-              <w:t xml:space="preserve"> </w:t>
-            </w:r>
-            <w:proofErr w:type="spellStart"/>
-            <w:r>
-              <w:rPr>
-                <w:rFonts w:ascii="Calibri" w:eastAsia="Calibri" w:hAnsi="Calibri" w:cs="Calibri"/>
-                <w:color w:val="000000"/>
-              </w:rPr>
-              <w:t>display</w:t>
-            </w:r>
-            <w:proofErr w:type="spellEnd"/>
-            <w:r>
-              <w:rPr>
-                <w:rFonts w:ascii="Calibri" w:eastAsia="Calibri" w:hAnsi="Calibri" w:cs="Calibri"/>
-                <w:color w:val="000000"/>
-              </w:rPr>
-              <w:t xml:space="preserve"> eklendi</w:t>
-            </w:r>
-          </w:p>
-        </w:tc>
-        <w:tc>
-          <w:tcPr>
-            <w:tcW w:w="1250" w:type="pct"/>
-            <w:tcBorders>
-              <w:top w:val="single" w:sz="1" w:space="0" w:color="CCCCCC"/>
-              <w:left w:val="single" w:sz="1" w:space="0" w:color="CCCCCC"/>
-              <w:bottom w:val="single" w:sz="1" w:space="0" w:color="CCCCCC"/>
-              <w:right w:val="single" w:sz="1" w:space="0" w:color="CCCCCC"/>
-            </w:tcBorders>
-          </w:tcPr>
-          <w:p>
-            <w:pPr>
-              <w:spacing w:before="40" w:after="40"/>
-            </w:pPr>
-            <w:proofErr w:type="spellStart"/>
+              <w:t>B4: Error display eklendi</w:t>
+            </w:r>
+          </w:p>
+        </w:tc>
+        <w:tc>
+          <w:tcPr>
+            <w:tcW w:w="1250" w:type="pct"/>
+            <w:tcBorders>
+              <w:top w:val="single" w:sz="1" w:space="0" w:color="CCCCCC"/>
+              <w:left w:val="single" w:sz="1" w:space="0" w:color="CCCCCC"/>
+              <w:bottom w:val="single" w:sz="1" w:space="0" w:color="CCCCCC"/>
+              <w:right w:val="single" w:sz="1" w:space="0" w:color="CCCCCC"/>
+            </w:tcBorders>
+          </w:tcPr>
+          <w:p>
+            <w:pPr>
+              <w:spacing w:before="40" w:after="40"/>
+            </w:pPr>
             <w:r>
               <w:rPr>
                 <w:rFonts w:ascii="Calibri" w:eastAsia="Calibri" w:hAnsi="Calibri" w:cs="Calibri"/>
@@ -2211,17 +1139,10 @@
               </w:rPr>
               <w:t>Tamamlandi</w:t>
             </w:r>
-            <w:proofErr w:type="spellEnd"/>
           </w:p>
         </w:tc>
       </w:tr>
       <w:tr>
-        <w:tblPrEx>
-          <w:tblCellMar>
-            <w:top w:w="0" w:type="dxa"/>
-            <w:bottom w:w="0" w:type="dxa"/>
-          </w:tblCellMar>
-        </w:tblPrEx>
         <w:tc>
           <w:tcPr>
             <w:tcW w:w="500" w:type="pct"/>
@@ -2261,37 +1182,12 @@
             <w:pPr>
               <w:spacing w:before="40" w:after="40"/>
             </w:pPr>
-            <w:proofErr w:type="spellStart"/>
-            <w:r>
-              <w:rPr>
-                <w:rFonts w:ascii="Calibri" w:eastAsia="Calibri" w:hAnsi="Calibri" w:cs="Calibri"/>
-                <w:color w:val="000000"/>
-              </w:rPr>
-              <w:t>Mulakat</w:t>
-            </w:r>
-            <w:proofErr w:type="spellEnd"/>
-            <w:r>
-              <w:rPr>
-                <w:rFonts w:ascii="Calibri" w:eastAsia="Calibri" w:hAnsi="Calibri" w:cs="Calibri"/>
-                <w:color w:val="000000"/>
-              </w:rPr>
-              <w:t xml:space="preserve"> </w:t>
-            </w:r>
-            <w:proofErr w:type="spellStart"/>
-            <w:r>
-              <w:rPr>
-                <w:rFonts w:ascii="Calibri" w:eastAsia="Calibri" w:hAnsi="Calibri" w:cs="Calibri"/>
-                <w:color w:val="000000"/>
-              </w:rPr>
-              <w:t>guncelleme</w:t>
-            </w:r>
-            <w:proofErr w:type="spellEnd"/>
-            <w:r>
-              <w:rPr>
-                <w:rFonts w:ascii="Calibri" w:eastAsia="Calibri" w:hAnsi="Calibri" w:cs="Calibri"/>
-                <w:color w:val="000000"/>
-              </w:rPr>
-              <w:t xml:space="preserve"> yok</w:t>
+            <w:r>
+              <w:rPr>
+                <w:rFonts w:ascii="Calibri" w:eastAsia="Calibri" w:hAnsi="Calibri" w:cs="Calibri"/>
+                <w:color w:val="000000"/>
+              </w:rPr>
+              <w:t>Mulakat guncelleme yok</w:t>
             </w:r>
           </w:p>
         </w:tc>
@@ -2314,41 +1210,24 @@
                 <w:rFonts w:ascii="Calibri" w:eastAsia="Calibri" w:hAnsi="Calibri" w:cs="Calibri"/>
                 <w:color w:val="000000"/>
               </w:rPr>
-              <w:t xml:space="preserve">B1: </w:t>
-            </w:r>
-            <w:proofErr w:type="spellStart"/>
-            <w:r>
-              <w:rPr>
-                <w:rFonts w:ascii="Calibri" w:eastAsia="Calibri" w:hAnsi="Calibri" w:cs="Calibri"/>
-                <w:color w:val="000000"/>
-              </w:rPr>
-              <w:t>Edit</w:t>
-            </w:r>
-            <w:proofErr w:type="spellEnd"/>
-            <w:r>
-              <w:rPr>
-                <w:rFonts w:ascii="Calibri" w:eastAsia="Calibri" w:hAnsi="Calibri" w:cs="Calibri"/>
-                <w:color w:val="000000"/>
-              </w:rPr>
-              <w:t xml:space="preserve"> modal eklendi</w:t>
-            </w:r>
-          </w:p>
-        </w:tc>
-        <w:tc>
-          <w:tcPr>
-            <w:tcW w:w="1250" w:type="pct"/>
-            <w:tcBorders>
-              <w:top w:val="single" w:sz="1" w:space="0" w:color="CCCCCC"/>
-              <w:left w:val="single" w:sz="1" w:space="0" w:color="CCCCCC"/>
-              <w:bottom w:val="single" w:sz="1" w:space="0" w:color="CCCCCC"/>
-              <w:right w:val="single" w:sz="1" w:space="0" w:color="CCCCCC"/>
-            </w:tcBorders>
-          </w:tcPr>
-          <w:p>
-            <w:pPr>
-              <w:spacing w:before="40" w:after="40"/>
-            </w:pPr>
-            <w:proofErr w:type="spellStart"/>
+              <w:t>B1: Edit modal eklendi</w:t>
+            </w:r>
+          </w:p>
+        </w:tc>
+        <w:tc>
+          <w:tcPr>
+            <w:tcW w:w="1250" w:type="pct"/>
+            <w:tcBorders>
+              <w:top w:val="single" w:sz="1" w:space="0" w:color="CCCCCC"/>
+              <w:left w:val="single" w:sz="1" w:space="0" w:color="CCCCCC"/>
+              <w:bottom w:val="single" w:sz="1" w:space="0" w:color="CCCCCC"/>
+              <w:right w:val="single" w:sz="1" w:space="0" w:color="CCCCCC"/>
+            </w:tcBorders>
+          </w:tcPr>
+          <w:p>
+            <w:pPr>
+              <w:spacing w:before="40" w:after="40"/>
+            </w:pPr>
             <w:r>
               <w:rPr>
                 <w:rFonts w:ascii="Calibri" w:eastAsia="Calibri" w:hAnsi="Calibri" w:cs="Calibri"/>
@@ -2358,17 +1237,10 @@
               </w:rPr>
               <w:t>Tamamlandi</w:t>
             </w:r>
-            <w:proofErr w:type="spellEnd"/>
           </w:p>
         </w:tc>
       </w:tr>
       <w:tr>
-        <w:tblPrEx>
-          <w:tblCellMar>
-            <w:top w:w="0" w:type="dxa"/>
-            <w:bottom w:w="0" w:type="dxa"/>
-          </w:tblCellMar>
-        </w:tblPrEx>
         <w:tc>
           <w:tcPr>
             <w:tcW w:w="500" w:type="pct"/>
@@ -2408,21 +1280,12 @@
             <w:pPr>
               <w:spacing w:before="40" w:after="40"/>
             </w:pPr>
-            <w:proofErr w:type="spellStart"/>
-            <w:r>
-              <w:rPr>
-                <w:rFonts w:ascii="Calibri" w:eastAsia="Calibri" w:hAnsi="Calibri" w:cs="Calibri"/>
-                <w:color w:val="000000"/>
-              </w:rPr>
-              <w:t>Mulakat</w:t>
-            </w:r>
-            <w:proofErr w:type="spellEnd"/>
-            <w:r>
-              <w:rPr>
-                <w:rFonts w:ascii="Calibri" w:eastAsia="Calibri" w:hAnsi="Calibri" w:cs="Calibri"/>
-                <w:color w:val="000000"/>
-              </w:rPr>
-              <w:t xml:space="preserve"> tamamlama yok</w:t>
+            <w:r>
+              <w:rPr>
+                <w:rFonts w:ascii="Calibri" w:eastAsia="Calibri" w:hAnsi="Calibri" w:cs="Calibri"/>
+                <w:color w:val="000000"/>
+              </w:rPr>
+              <w:t>Mulakat tamamlama yok</w:t>
             </w:r>
           </w:p>
         </w:tc>
@@ -2463,7 +1326,6 @@
             <w:pPr>
               <w:spacing w:before="40" w:after="40"/>
             </w:pPr>
-            <w:proofErr w:type="spellStart"/>
             <w:r>
               <w:rPr>
                 <w:rFonts w:ascii="Calibri" w:eastAsia="Calibri" w:hAnsi="Calibri" w:cs="Calibri"/>
@@ -2473,17 +1335,10 @@
               </w:rPr>
               <w:t>Tamamlandi</w:t>
             </w:r>
-            <w:proofErr w:type="spellEnd"/>
           </w:p>
         </w:tc>
       </w:tr>
       <w:tr>
-        <w:tblPrEx>
-          <w:tblCellMar>
-            <w:top w:w="0" w:type="dxa"/>
-            <w:bottom w:w="0" w:type="dxa"/>
-          </w:tblCellMar>
-        </w:tblPrEx>
         <w:tc>
           <w:tcPr>
             <w:tcW w:w="500" w:type="pct"/>
@@ -2523,21 +1378,12 @@
             <w:pPr>
               <w:spacing w:before="40" w:after="40"/>
             </w:pPr>
-            <w:proofErr w:type="spellStart"/>
-            <w:r>
-              <w:rPr>
-                <w:rFonts w:ascii="Calibri" w:eastAsia="Calibri" w:hAnsi="Calibri" w:cs="Calibri"/>
-                <w:color w:val="000000"/>
-              </w:rPr>
-              <w:t>Mulakat</w:t>
-            </w:r>
-            <w:proofErr w:type="spellEnd"/>
-            <w:r>
-              <w:rPr>
-                <w:rFonts w:ascii="Calibri" w:eastAsia="Calibri" w:hAnsi="Calibri" w:cs="Calibri"/>
-                <w:color w:val="000000"/>
-              </w:rPr>
-              <w:t xml:space="preserve"> silme yok</w:t>
+            <w:r>
+              <w:rPr>
+                <w:rFonts w:ascii="Calibri" w:eastAsia="Calibri" w:hAnsi="Calibri" w:cs="Calibri"/>
+                <w:color w:val="000000"/>
+              </w:rPr>
+              <w:t>Mulakat silme yok</w:t>
             </w:r>
           </w:p>
         </w:tc>
@@ -2560,41 +1406,24 @@
                 <w:rFonts w:ascii="Calibri" w:eastAsia="Calibri" w:hAnsi="Calibri" w:cs="Calibri"/>
                 <w:color w:val="000000"/>
               </w:rPr>
-              <w:t xml:space="preserve">B3: DELETE </w:t>
-            </w:r>
-            <w:proofErr w:type="spellStart"/>
-            <w:r>
-              <w:rPr>
-                <w:rFonts w:ascii="Calibri" w:eastAsia="Calibri" w:hAnsi="Calibri" w:cs="Calibri"/>
-                <w:color w:val="000000"/>
-              </w:rPr>
-              <w:t>endpoint</w:t>
-            </w:r>
-            <w:proofErr w:type="spellEnd"/>
-            <w:r>
-              <w:rPr>
-                <w:rFonts w:ascii="Calibri" w:eastAsia="Calibri" w:hAnsi="Calibri" w:cs="Calibri"/>
-                <w:color w:val="000000"/>
-              </w:rPr>
-              <w:t xml:space="preserve"> + UI</w:t>
-            </w:r>
-          </w:p>
-        </w:tc>
-        <w:tc>
-          <w:tcPr>
-            <w:tcW w:w="1250" w:type="pct"/>
-            <w:tcBorders>
-              <w:top w:val="single" w:sz="1" w:space="0" w:color="CCCCCC"/>
-              <w:left w:val="single" w:sz="1" w:space="0" w:color="CCCCCC"/>
-              <w:bottom w:val="single" w:sz="1" w:space="0" w:color="CCCCCC"/>
-              <w:right w:val="single" w:sz="1" w:space="0" w:color="CCCCCC"/>
-            </w:tcBorders>
-          </w:tcPr>
-          <w:p>
-            <w:pPr>
-              <w:spacing w:before="40" w:after="40"/>
-            </w:pPr>
-            <w:proofErr w:type="spellStart"/>
+              <w:t>B3: DELETE endpoint + UI</w:t>
+            </w:r>
+          </w:p>
+        </w:tc>
+        <w:tc>
+          <w:tcPr>
+            <w:tcW w:w="1250" w:type="pct"/>
+            <w:tcBorders>
+              <w:top w:val="single" w:sz="1" w:space="0" w:color="CCCCCC"/>
+              <w:left w:val="single" w:sz="1" w:space="0" w:color="CCCCCC"/>
+              <w:bottom w:val="single" w:sz="1" w:space="0" w:color="CCCCCC"/>
+              <w:right w:val="single" w:sz="1" w:space="0" w:color="CCCCCC"/>
+            </w:tcBorders>
+          </w:tcPr>
+          <w:p>
+            <w:pPr>
+              <w:spacing w:before="40" w:after="40"/>
+            </w:pPr>
             <w:r>
               <w:rPr>
                 <w:rFonts w:ascii="Calibri" w:eastAsia="Calibri" w:hAnsi="Calibri" w:cs="Calibri"/>
@@ -2604,17 +1433,10 @@
               </w:rPr>
               <w:t>Tamamlandi</w:t>
             </w:r>
-            <w:proofErr w:type="spellEnd"/>
           </w:p>
         </w:tc>
       </w:tr>
       <w:tr>
-        <w:tblPrEx>
-          <w:tblCellMar>
-            <w:top w:w="0" w:type="dxa"/>
-            <w:bottom w:w="0" w:type="dxa"/>
-          </w:tblCellMar>
-        </w:tblPrEx>
         <w:tc>
           <w:tcPr>
             <w:tcW w:w="500" w:type="pct"/>
@@ -2682,34 +1504,24 @@
                 <w:rFonts w:ascii="Calibri" w:eastAsia="Calibri" w:hAnsi="Calibri" w:cs="Calibri"/>
                 <w:color w:val="000000"/>
               </w:rPr>
-              <w:t xml:space="preserve">C2: Firma + pozisyon </w:t>
-            </w:r>
-            <w:proofErr w:type="spellStart"/>
-            <w:r>
-              <w:rPr>
-                <w:rFonts w:ascii="Calibri" w:eastAsia="Calibri" w:hAnsi="Calibri" w:cs="Calibri"/>
-                <w:color w:val="000000"/>
-              </w:rPr>
-              <w:t>gosterimi</w:t>
-            </w:r>
-            <w:proofErr w:type="spellEnd"/>
-          </w:p>
-        </w:tc>
-        <w:tc>
-          <w:tcPr>
-            <w:tcW w:w="1250" w:type="pct"/>
-            <w:tcBorders>
-              <w:top w:val="single" w:sz="1" w:space="0" w:color="CCCCCC"/>
-              <w:left w:val="single" w:sz="1" w:space="0" w:color="CCCCCC"/>
-              <w:bottom w:val="single" w:sz="1" w:space="0" w:color="CCCCCC"/>
-              <w:right w:val="single" w:sz="1" w:space="0" w:color="CCCCCC"/>
-            </w:tcBorders>
-          </w:tcPr>
-          <w:p>
-            <w:pPr>
-              <w:spacing w:before="40" w:after="40"/>
-            </w:pPr>
-            <w:proofErr w:type="spellStart"/>
+              <w:t>C2: Firma + pozisyon gosterimi</w:t>
+            </w:r>
+          </w:p>
+        </w:tc>
+        <w:tc>
+          <w:tcPr>
+            <w:tcW w:w="1250" w:type="pct"/>
+            <w:tcBorders>
+              <w:top w:val="single" w:sz="1" w:space="0" w:color="CCCCCC"/>
+              <w:left w:val="single" w:sz="1" w:space="0" w:color="CCCCCC"/>
+              <w:bottom w:val="single" w:sz="1" w:space="0" w:color="CCCCCC"/>
+              <w:right w:val="single" w:sz="1" w:space="0" w:color="CCCCCC"/>
+            </w:tcBorders>
+          </w:tcPr>
+          <w:p>
+            <w:pPr>
+              <w:spacing w:before="40" w:after="40"/>
+            </w:pPr>
             <w:r>
               <w:rPr>
                 <w:rFonts w:ascii="Calibri" w:eastAsia="Calibri" w:hAnsi="Calibri" w:cs="Calibri"/>
@@ -2719,17 +1531,10 @@
               </w:rPr>
               <w:t>Tamamlandi</w:t>
             </w:r>
-            <w:proofErr w:type="spellEnd"/>
           </w:p>
         </w:tc>
       </w:tr>
       <w:tr>
-        <w:tblPrEx>
-          <w:tblCellMar>
-            <w:top w:w="0" w:type="dxa"/>
-            <w:bottom w:w="0" w:type="dxa"/>
-          </w:tblCellMar>
-        </w:tblPrEx>
         <w:tc>
           <w:tcPr>
             <w:tcW w:w="500" w:type="pct"/>
@@ -2774,23 +1579,7 @@
                 <w:rFonts w:ascii="Calibri" w:eastAsia="Calibri" w:hAnsi="Calibri" w:cs="Calibri"/>
                 <w:color w:val="000000"/>
               </w:rPr>
-              <w:t xml:space="preserve">Takvim </w:t>
-            </w:r>
-            <w:proofErr w:type="spellStart"/>
-            <w:r>
-              <w:rPr>
-                <w:rFonts w:ascii="Calibri" w:eastAsia="Calibri" w:hAnsi="Calibri" w:cs="Calibri"/>
-                <w:color w:val="000000"/>
-              </w:rPr>
-              <w:t>tiklama</w:t>
-            </w:r>
-            <w:proofErr w:type="spellEnd"/>
-            <w:r>
-              <w:rPr>
-                <w:rFonts w:ascii="Calibri" w:eastAsia="Calibri" w:hAnsi="Calibri" w:cs="Calibri"/>
-                <w:color w:val="000000"/>
-              </w:rPr>
-              <w:t xml:space="preserve"> detay yok</w:t>
+              <w:t>Takvim tiklama detay yok</w:t>
             </w:r>
           </w:p>
         </w:tc>
@@ -2813,41 +1602,24 @@
                 <w:rFonts w:ascii="Calibri" w:eastAsia="Calibri" w:hAnsi="Calibri" w:cs="Calibri"/>
                 <w:color w:val="000000"/>
               </w:rPr>
-              <w:t xml:space="preserve">C3: </w:t>
-            </w:r>
-            <w:proofErr w:type="spellStart"/>
-            <w:r>
-              <w:rPr>
-                <w:rFonts w:ascii="Calibri" w:eastAsia="Calibri" w:hAnsi="Calibri" w:cs="Calibri"/>
-                <w:color w:val="000000"/>
-              </w:rPr>
-              <w:t>Mulakat</w:t>
-            </w:r>
-            <w:proofErr w:type="spellEnd"/>
-            <w:r>
-              <w:rPr>
-                <w:rFonts w:ascii="Calibri" w:eastAsia="Calibri" w:hAnsi="Calibri" w:cs="Calibri"/>
-                <w:color w:val="000000"/>
-              </w:rPr>
-              <w:t xml:space="preserve"> detay modali</w:t>
-            </w:r>
-          </w:p>
-        </w:tc>
-        <w:tc>
-          <w:tcPr>
-            <w:tcW w:w="1250" w:type="pct"/>
-            <w:tcBorders>
-              <w:top w:val="single" w:sz="1" w:space="0" w:color="CCCCCC"/>
-              <w:left w:val="single" w:sz="1" w:space="0" w:color="CCCCCC"/>
-              <w:bottom w:val="single" w:sz="1" w:space="0" w:color="CCCCCC"/>
-              <w:right w:val="single" w:sz="1" w:space="0" w:color="CCCCCC"/>
-            </w:tcBorders>
-          </w:tcPr>
-          <w:p>
-            <w:pPr>
-              <w:spacing w:before="40" w:after="40"/>
-            </w:pPr>
-            <w:proofErr w:type="spellStart"/>
+              <w:t>C3: Mulakat detay modali</w:t>
+            </w:r>
+          </w:p>
+        </w:tc>
+        <w:tc>
+          <w:tcPr>
+            <w:tcW w:w="1250" w:type="pct"/>
+            <w:tcBorders>
+              <w:top w:val="single" w:sz="1" w:space="0" w:color="CCCCCC"/>
+              <w:left w:val="single" w:sz="1" w:space="0" w:color="CCCCCC"/>
+              <w:bottom w:val="single" w:sz="1" w:space="0" w:color="CCCCCC"/>
+              <w:right w:val="single" w:sz="1" w:space="0" w:color="CCCCCC"/>
+            </w:tcBorders>
+          </w:tcPr>
+          <w:p>
+            <w:pPr>
+              <w:spacing w:before="40" w:after="40"/>
+            </w:pPr>
             <w:r>
               <w:rPr>
                 <w:rFonts w:ascii="Calibri" w:eastAsia="Calibri" w:hAnsi="Calibri" w:cs="Calibri"/>
@@ -2857,17 +1629,10 @@
               </w:rPr>
               <w:t>Tamamlandi</w:t>
             </w:r>
-            <w:proofErr w:type="spellEnd"/>
           </w:p>
         </w:tc>
       </w:tr>
       <w:tr>
-        <w:tblPrEx>
-          <w:tblCellMar>
-            <w:top w:w="0" w:type="dxa"/>
-            <w:bottom w:w="0" w:type="dxa"/>
-          </w:tblCellMar>
-        </w:tblPrEx>
         <w:tc>
           <w:tcPr>
             <w:tcW w:w="500" w:type="pct"/>
@@ -2912,39 +1677,7 @@
                 <w:rFonts w:ascii="Calibri" w:eastAsia="Calibri" w:hAnsi="Calibri" w:cs="Calibri"/>
                 <w:color w:val="000000"/>
               </w:rPr>
-              <w:t xml:space="preserve">E-posta </w:t>
-            </w:r>
-            <w:proofErr w:type="spellStart"/>
-            <w:r>
-              <w:rPr>
-                <w:rFonts w:ascii="Calibri" w:eastAsia="Calibri" w:hAnsi="Calibri" w:cs="Calibri"/>
-                <w:color w:val="000000"/>
-              </w:rPr>
-              <w:t>gonderim</w:t>
-            </w:r>
-            <w:proofErr w:type="spellEnd"/>
-            <w:r>
-              <w:rPr>
-                <w:rFonts w:ascii="Calibri" w:eastAsia="Calibri" w:hAnsi="Calibri" w:cs="Calibri"/>
-                <w:color w:val="000000"/>
-              </w:rPr>
-              <w:t xml:space="preserve"> </w:t>
-            </w:r>
-            <w:proofErr w:type="spellStart"/>
-            <w:r>
-              <w:rPr>
-                <w:rFonts w:ascii="Calibri" w:eastAsia="Calibri" w:hAnsi="Calibri" w:cs="Calibri"/>
-                <w:color w:val="000000"/>
-              </w:rPr>
-              <w:t>sayfasi</w:t>
-            </w:r>
-            <w:proofErr w:type="spellEnd"/>
-            <w:r>
-              <w:rPr>
-                <w:rFonts w:ascii="Calibri" w:eastAsia="Calibri" w:hAnsi="Calibri" w:cs="Calibri"/>
-                <w:color w:val="000000"/>
-              </w:rPr>
-              <w:t xml:space="preserve"> yok</w:t>
+              <w:t>E-posta gonderim sayfasi yok</w:t>
             </w:r>
           </w:p>
         </w:tc>
@@ -2967,41 +1700,24 @@
                 <w:rFonts w:ascii="Calibri" w:eastAsia="Calibri" w:hAnsi="Calibri" w:cs="Calibri"/>
                 <w:color w:val="000000"/>
               </w:rPr>
-              <w:t xml:space="preserve">B8: </w:t>
-            </w:r>
-            <w:proofErr w:type="spellStart"/>
-            <w:r>
-              <w:rPr>
-                <w:rFonts w:ascii="Calibri" w:eastAsia="Calibri" w:hAnsi="Calibri" w:cs="Calibri"/>
-                <w:color w:val="000000"/>
-              </w:rPr>
-              <w:t>Compose</w:t>
-            </w:r>
-            <w:proofErr w:type="spellEnd"/>
-            <w:r>
-              <w:rPr>
-                <w:rFonts w:ascii="Calibri" w:eastAsia="Calibri" w:hAnsi="Calibri" w:cs="Calibri"/>
-                <w:color w:val="000000"/>
-              </w:rPr>
-              <w:t xml:space="preserve"> modal eklendi</w:t>
-            </w:r>
-          </w:p>
-        </w:tc>
-        <w:tc>
-          <w:tcPr>
-            <w:tcW w:w="1250" w:type="pct"/>
-            <w:tcBorders>
-              <w:top w:val="single" w:sz="1" w:space="0" w:color="CCCCCC"/>
-              <w:left w:val="single" w:sz="1" w:space="0" w:color="CCCCCC"/>
-              <w:bottom w:val="single" w:sz="1" w:space="0" w:color="CCCCCC"/>
-              <w:right w:val="single" w:sz="1" w:space="0" w:color="CCCCCC"/>
-            </w:tcBorders>
-          </w:tcPr>
-          <w:p>
-            <w:pPr>
-              <w:spacing w:before="40" w:after="40"/>
-            </w:pPr>
-            <w:proofErr w:type="spellStart"/>
+              <w:t>B8: Compose modal eklendi</w:t>
+            </w:r>
+          </w:p>
+        </w:tc>
+        <w:tc>
+          <w:tcPr>
+            <w:tcW w:w="1250" w:type="pct"/>
+            <w:tcBorders>
+              <w:top w:val="single" w:sz="1" w:space="0" w:color="CCCCCC"/>
+              <w:left w:val="single" w:sz="1" w:space="0" w:color="CCCCCC"/>
+              <w:bottom w:val="single" w:sz="1" w:space="0" w:color="CCCCCC"/>
+              <w:right w:val="single" w:sz="1" w:space="0" w:color="CCCCCC"/>
+            </w:tcBorders>
+          </w:tcPr>
+          <w:p>
+            <w:pPr>
+              <w:spacing w:before="40" w:after="40"/>
+            </w:pPr>
             <w:r>
               <w:rPr>
                 <w:rFonts w:ascii="Calibri" w:eastAsia="Calibri" w:hAnsi="Calibri" w:cs="Calibri"/>
@@ -3011,17 +1727,10 @@
               </w:rPr>
               <w:t>Tamamlandi</w:t>
             </w:r>
-            <w:proofErr w:type="spellEnd"/>
           </w:p>
         </w:tc>
       </w:tr>
       <w:tr>
-        <w:tblPrEx>
-          <w:tblCellMar>
-            <w:top w:w="0" w:type="dxa"/>
-            <w:bottom w:w="0" w:type="dxa"/>
-          </w:tblCellMar>
-        </w:tblPrEx>
         <w:tc>
           <w:tcPr>
             <w:tcW w:w="500" w:type="pct"/>
@@ -3066,39 +1775,7 @@
                 <w:rFonts w:ascii="Calibri" w:eastAsia="Calibri" w:hAnsi="Calibri" w:cs="Calibri"/>
                 <w:color w:val="000000"/>
               </w:rPr>
-              <w:t xml:space="preserve">Aday </w:t>
-            </w:r>
-            <w:proofErr w:type="spellStart"/>
-            <w:r>
-              <w:rPr>
-                <w:rFonts w:ascii="Calibri" w:eastAsia="Calibri" w:hAnsi="Calibri" w:cs="Calibri"/>
-                <w:color w:val="000000"/>
-              </w:rPr>
-              <w:t>guncelleme</w:t>
-            </w:r>
-            <w:proofErr w:type="spellEnd"/>
-            <w:r>
-              <w:rPr>
-                <w:rFonts w:ascii="Calibri" w:eastAsia="Calibri" w:hAnsi="Calibri" w:cs="Calibri"/>
-                <w:color w:val="000000"/>
-              </w:rPr>
-              <w:t xml:space="preserve"> </w:t>
-            </w:r>
-            <w:proofErr w:type="spellStart"/>
-            <w:r>
-              <w:rPr>
-                <w:rFonts w:ascii="Calibri" w:eastAsia="Calibri" w:hAnsi="Calibri" w:cs="Calibri"/>
-                <w:color w:val="000000"/>
-              </w:rPr>
-              <w:t>alani</w:t>
-            </w:r>
-            <w:proofErr w:type="spellEnd"/>
-            <w:r>
-              <w:rPr>
-                <w:rFonts w:ascii="Calibri" w:eastAsia="Calibri" w:hAnsi="Calibri" w:cs="Calibri"/>
-                <w:color w:val="000000"/>
-              </w:rPr>
-              <w:t xml:space="preserve"> yok</w:t>
+              <w:t>Aday guncelleme alani yok</w:t>
             </w:r>
           </w:p>
         </w:tc>
@@ -3121,73 +1798,24 @@
                 <w:rFonts w:ascii="Calibri" w:eastAsia="Calibri" w:hAnsi="Calibri" w:cs="Calibri"/>
                 <w:color w:val="000000"/>
               </w:rPr>
-              <w:t xml:space="preserve">A2: </w:t>
-            </w:r>
-            <w:proofErr w:type="spellStart"/>
-            <w:r>
-              <w:rPr>
-                <w:rFonts w:ascii="Calibri" w:eastAsia="Calibri" w:hAnsi="Calibri" w:cs="Calibri"/>
-                <w:color w:val="000000"/>
-              </w:rPr>
-              <w:t>Edit</w:t>
-            </w:r>
-            <w:proofErr w:type="spellEnd"/>
-            <w:r>
-              <w:rPr>
-                <w:rFonts w:ascii="Calibri" w:eastAsia="Calibri" w:hAnsi="Calibri" w:cs="Calibri"/>
-                <w:color w:val="000000"/>
-              </w:rPr>
-              <w:t xml:space="preserve"> </w:t>
-            </w:r>
-            <w:proofErr w:type="spellStart"/>
-            <w:r>
-              <w:rPr>
-                <w:rFonts w:ascii="Calibri" w:eastAsia="Calibri" w:hAnsi="Calibri" w:cs="Calibri"/>
-                <w:color w:val="000000"/>
-              </w:rPr>
-              <w:t>sayfasi</w:t>
-            </w:r>
-            <w:proofErr w:type="spellEnd"/>
-            <w:r>
-              <w:rPr>
-                <w:rFonts w:ascii="Calibri" w:eastAsia="Calibri" w:hAnsi="Calibri" w:cs="Calibri"/>
-                <w:color w:val="000000"/>
-              </w:rPr>
-              <w:t xml:space="preserve"> </w:t>
-            </w:r>
-            <w:proofErr w:type="spellStart"/>
-            <w:r>
-              <w:rPr>
-                <w:rFonts w:ascii="Calibri" w:eastAsia="Calibri" w:hAnsi="Calibri" w:cs="Calibri"/>
-                <w:color w:val="000000"/>
-              </w:rPr>
-              <w:t>artik</w:t>
-            </w:r>
-            <w:proofErr w:type="spellEnd"/>
-            <w:r>
-              <w:rPr>
-                <w:rFonts w:ascii="Calibri" w:eastAsia="Calibri" w:hAnsi="Calibri" w:cs="Calibri"/>
-                <w:color w:val="000000"/>
-              </w:rPr>
-              <w:t xml:space="preserve"> var</w:t>
-            </w:r>
-          </w:p>
-        </w:tc>
-        <w:tc>
-          <w:tcPr>
-            <w:tcW w:w="1250" w:type="pct"/>
-            <w:tcBorders>
-              <w:top w:val="single" w:sz="1" w:space="0" w:color="CCCCCC"/>
-              <w:left w:val="single" w:sz="1" w:space="0" w:color="CCCCCC"/>
-              <w:bottom w:val="single" w:sz="1" w:space="0" w:color="CCCCCC"/>
-              <w:right w:val="single" w:sz="1" w:space="0" w:color="CCCCCC"/>
-            </w:tcBorders>
-          </w:tcPr>
-          <w:p>
-            <w:pPr>
-              <w:spacing w:before="40" w:after="40"/>
-            </w:pPr>
-            <w:proofErr w:type="spellStart"/>
+              <w:t>A2: Edit sayfasi artik var</w:t>
+            </w:r>
+          </w:p>
+        </w:tc>
+        <w:tc>
+          <w:tcPr>
+            <w:tcW w:w="1250" w:type="pct"/>
+            <w:tcBorders>
+              <w:top w:val="single" w:sz="1" w:space="0" w:color="CCCCCC"/>
+              <w:left w:val="single" w:sz="1" w:space="0" w:color="CCCCCC"/>
+              <w:bottom w:val="single" w:sz="1" w:space="0" w:color="CCCCCC"/>
+              <w:right w:val="single" w:sz="1" w:space="0" w:color="CCCCCC"/>
+            </w:tcBorders>
+          </w:tcPr>
+          <w:p>
+            <w:pPr>
+              <w:spacing w:before="40" w:after="40"/>
+            </w:pPr>
             <w:r>
               <w:rPr>
                 <w:rFonts w:ascii="Calibri" w:eastAsia="Calibri" w:hAnsi="Calibri" w:cs="Calibri"/>
@@ -3197,17 +1825,10 @@
               </w:rPr>
               <w:t>Tamamlandi</w:t>
             </w:r>
-            <w:proofErr w:type="spellEnd"/>
           </w:p>
         </w:tc>
       </w:tr>
       <w:tr>
-        <w:tblPrEx>
-          <w:tblCellMar>
-            <w:top w:w="0" w:type="dxa"/>
-            <w:bottom w:w="0" w:type="dxa"/>
-          </w:tblCellMar>
-        </w:tblPrEx>
         <w:tc>
           <w:tcPr>
             <w:tcW w:w="500" w:type="pct"/>
@@ -3252,17 +1873,8 @@
                 <w:rFonts w:ascii="Calibri" w:eastAsia="Calibri" w:hAnsi="Calibri" w:cs="Calibri"/>
                 <w:color w:val="000000"/>
               </w:rPr>
-              <w:t xml:space="preserve">Tarih filtresi </w:t>
-            </w:r>
-            <w:proofErr w:type="spellStart"/>
-            <w:r>
-              <w:rPr>
-                <w:rFonts w:ascii="Calibri" w:eastAsia="Calibri" w:hAnsi="Calibri" w:cs="Calibri"/>
-                <w:color w:val="000000"/>
-              </w:rPr>
-              <w:t>calismiyor</w:t>
-            </w:r>
-            <w:proofErr w:type="spellEnd"/>
+              <w:t>Tarih filtresi calismiyor</w:t>
+            </w:r>
           </w:p>
         </w:tc>
         <w:tc>
@@ -3284,82 +1896,24 @@
                 <w:rFonts w:ascii="Calibri" w:eastAsia="Calibri" w:hAnsi="Calibri" w:cs="Calibri"/>
                 <w:color w:val="000000"/>
               </w:rPr>
-              <w:t xml:space="preserve">A6: </w:t>
-            </w:r>
-            <w:proofErr w:type="spellStart"/>
-            <w:r>
-              <w:rPr>
-                <w:rFonts w:ascii="Calibri" w:eastAsia="Calibri" w:hAnsi="Calibri" w:cs="Calibri"/>
-                <w:color w:val="000000"/>
-              </w:rPr>
-              <w:t>dateTo</w:t>
-            </w:r>
-            <w:proofErr w:type="spellEnd"/>
-            <w:r>
-              <w:rPr>
-                <w:rFonts w:ascii="Calibri" w:eastAsia="Calibri" w:hAnsi="Calibri" w:cs="Calibri"/>
-                <w:color w:val="000000"/>
-              </w:rPr>
-              <w:t xml:space="preserve"> </w:t>
-            </w:r>
-            <w:proofErr w:type="spellStart"/>
-            <w:r>
-              <w:rPr>
-                <w:rFonts w:ascii="Calibri" w:eastAsia="Calibri" w:hAnsi="Calibri" w:cs="Calibri"/>
-                <w:color w:val="000000"/>
-              </w:rPr>
-              <w:t>end</w:t>
-            </w:r>
-            <w:proofErr w:type="spellEnd"/>
-            <w:r>
-              <w:rPr>
-                <w:rFonts w:ascii="Calibri" w:eastAsia="Calibri" w:hAnsi="Calibri" w:cs="Calibri"/>
-                <w:color w:val="000000"/>
-              </w:rPr>
-              <w:t>-of-</w:t>
-            </w:r>
-            <w:proofErr w:type="spellStart"/>
-            <w:r>
-              <w:rPr>
-                <w:rFonts w:ascii="Calibri" w:eastAsia="Calibri" w:hAnsi="Calibri" w:cs="Calibri"/>
-                <w:color w:val="000000"/>
-              </w:rPr>
-              <w:t>day</w:t>
-            </w:r>
-            <w:proofErr w:type="spellEnd"/>
-            <w:r>
-              <w:rPr>
-                <w:rFonts w:ascii="Calibri" w:eastAsia="Calibri" w:hAnsi="Calibri" w:cs="Calibri"/>
-                <w:color w:val="000000"/>
-              </w:rPr>
-              <w:t xml:space="preserve"> </w:t>
-            </w:r>
-            <w:proofErr w:type="spellStart"/>
-            <w:r>
-              <w:rPr>
-                <w:rFonts w:ascii="Calibri" w:eastAsia="Calibri" w:hAnsi="Calibri" w:cs="Calibri"/>
-                <w:color w:val="000000"/>
-              </w:rPr>
-              <w:t>fix</w:t>
-            </w:r>
-            <w:proofErr w:type="spellEnd"/>
-          </w:p>
-        </w:tc>
-        <w:tc>
-          <w:tcPr>
-            <w:tcW w:w="1250" w:type="pct"/>
-            <w:tcBorders>
-              <w:top w:val="single" w:sz="1" w:space="0" w:color="CCCCCC"/>
-              <w:left w:val="single" w:sz="1" w:space="0" w:color="CCCCCC"/>
-              <w:bottom w:val="single" w:sz="1" w:space="0" w:color="CCCCCC"/>
-              <w:right w:val="single" w:sz="1" w:space="0" w:color="CCCCCC"/>
-            </w:tcBorders>
-          </w:tcPr>
-          <w:p>
-            <w:pPr>
-              <w:spacing w:before="40" w:after="40"/>
-            </w:pPr>
-            <w:proofErr w:type="spellStart"/>
+              <w:t>A6: dateTo end-of-day fix</w:t>
+            </w:r>
+          </w:p>
+        </w:tc>
+        <w:tc>
+          <w:tcPr>
+            <w:tcW w:w="1250" w:type="pct"/>
+            <w:tcBorders>
+              <w:top w:val="single" w:sz="1" w:space="0" w:color="CCCCCC"/>
+              <w:left w:val="single" w:sz="1" w:space="0" w:color="CCCCCC"/>
+              <w:bottom w:val="single" w:sz="1" w:space="0" w:color="CCCCCC"/>
+              <w:right w:val="single" w:sz="1" w:space="0" w:color="CCCCCC"/>
+            </w:tcBorders>
+          </w:tcPr>
+          <w:p>
+            <w:pPr>
+              <w:spacing w:before="40" w:after="40"/>
+            </w:pPr>
             <w:r>
               <w:rPr>
                 <w:rFonts w:ascii="Calibri" w:eastAsia="Calibri" w:hAnsi="Calibri" w:cs="Calibri"/>
@@ -3369,17 +1923,10 @@
               </w:rPr>
               <w:t>Tamamlandi</w:t>
             </w:r>
-            <w:proofErr w:type="spellEnd"/>
           </w:p>
         </w:tc>
       </w:tr>
       <w:tr>
-        <w:tblPrEx>
-          <w:tblCellMar>
-            <w:top w:w="0" w:type="dxa"/>
-            <w:bottom w:w="0" w:type="dxa"/>
-          </w:tblCellMar>
-        </w:tblPrEx>
         <w:tc>
           <w:tcPr>
             <w:tcW w:w="500" w:type="pct"/>
@@ -3424,23 +1971,7 @@
                 <w:rFonts w:ascii="Calibri" w:eastAsia="Calibri" w:hAnsi="Calibri" w:cs="Calibri"/>
                 <w:color w:val="000000"/>
               </w:rPr>
-              <w:t xml:space="preserve">Mobil </w:t>
-            </w:r>
-            <w:proofErr w:type="spellStart"/>
-            <w:r>
-              <w:rPr>
-                <w:rFonts w:ascii="Calibri" w:eastAsia="Calibri" w:hAnsi="Calibri" w:cs="Calibri"/>
-                <w:color w:val="000000"/>
-              </w:rPr>
-              <w:t>responsive</w:t>
-            </w:r>
-            <w:proofErr w:type="spellEnd"/>
-            <w:r>
-              <w:rPr>
-                <w:rFonts w:ascii="Calibri" w:eastAsia="Calibri" w:hAnsi="Calibri" w:cs="Calibri"/>
-                <w:color w:val="000000"/>
-              </w:rPr>
-              <w:t xml:space="preserve"> bozuk</w:t>
+              <w:t>Mobil responsive bozuk</w:t>
             </w:r>
           </w:p>
         </w:tc>
@@ -3463,50 +1994,24 @@
                 <w:rFonts w:ascii="Calibri" w:eastAsia="Calibri" w:hAnsi="Calibri" w:cs="Calibri"/>
                 <w:color w:val="000000"/>
               </w:rPr>
-              <w:t xml:space="preserve">C1: Hamburger </w:t>
-            </w:r>
-            <w:proofErr w:type="spellStart"/>
-            <w:r>
-              <w:rPr>
-                <w:rFonts w:ascii="Calibri" w:eastAsia="Calibri" w:hAnsi="Calibri" w:cs="Calibri"/>
-                <w:color w:val="000000"/>
-              </w:rPr>
-              <w:t>menu</w:t>
-            </w:r>
-            <w:proofErr w:type="spellEnd"/>
-            <w:r>
-              <w:rPr>
-                <w:rFonts w:ascii="Calibri" w:eastAsia="Calibri" w:hAnsi="Calibri" w:cs="Calibri"/>
-                <w:color w:val="000000"/>
-              </w:rPr>
-              <w:t xml:space="preserve"> + </w:t>
-            </w:r>
-            <w:proofErr w:type="spellStart"/>
-            <w:r>
-              <w:rPr>
-                <w:rFonts w:ascii="Calibri" w:eastAsia="Calibri" w:hAnsi="Calibri" w:cs="Calibri"/>
-                <w:color w:val="000000"/>
-              </w:rPr>
-              <w:t>drawer</w:t>
-            </w:r>
-            <w:proofErr w:type="spellEnd"/>
-          </w:p>
-        </w:tc>
-        <w:tc>
-          <w:tcPr>
-            <w:tcW w:w="1250" w:type="pct"/>
-            <w:tcBorders>
-              <w:top w:val="single" w:sz="1" w:space="0" w:color="CCCCCC"/>
-              <w:left w:val="single" w:sz="1" w:space="0" w:color="CCCCCC"/>
-              <w:bottom w:val="single" w:sz="1" w:space="0" w:color="CCCCCC"/>
-              <w:right w:val="single" w:sz="1" w:space="0" w:color="CCCCCC"/>
-            </w:tcBorders>
-          </w:tcPr>
-          <w:p>
-            <w:pPr>
-              <w:spacing w:before="40" w:after="40"/>
-            </w:pPr>
-            <w:proofErr w:type="spellStart"/>
+              <w:t>C1: Hamburger menu + drawer</w:t>
+            </w:r>
+          </w:p>
+        </w:tc>
+        <w:tc>
+          <w:tcPr>
+            <w:tcW w:w="1250" w:type="pct"/>
+            <w:tcBorders>
+              <w:top w:val="single" w:sz="1" w:space="0" w:color="CCCCCC"/>
+              <w:left w:val="single" w:sz="1" w:space="0" w:color="CCCCCC"/>
+              <w:bottom w:val="single" w:sz="1" w:space="0" w:color="CCCCCC"/>
+              <w:right w:val="single" w:sz="1" w:space="0" w:color="CCCCCC"/>
+            </w:tcBorders>
+          </w:tcPr>
+          <w:p>
+            <w:pPr>
+              <w:spacing w:before="40" w:after="40"/>
+            </w:pPr>
             <w:r>
               <w:rPr>
                 <w:rFonts w:ascii="Calibri" w:eastAsia="Calibri" w:hAnsi="Calibri" w:cs="Calibri"/>
@@ -3516,17 +2021,10 @@
               </w:rPr>
               <w:t>Tamamlandi</w:t>
             </w:r>
-            <w:proofErr w:type="spellEnd"/>
           </w:p>
         </w:tc>
       </w:tr>
       <w:tr>
-        <w:tblPrEx>
-          <w:tblCellMar>
-            <w:top w:w="0" w:type="dxa"/>
-            <w:bottom w:w="0" w:type="dxa"/>
-          </w:tblCellMar>
-        </w:tblPrEx>
         <w:tc>
           <w:tcPr>
             <w:tcW w:w="500" w:type="pct"/>
@@ -3566,47 +2064,13 @@
             <w:pPr>
               <w:spacing w:before="40" w:after="40"/>
             </w:pPr>
-            <w:proofErr w:type="spellStart"/>
-            <w:r>
-              <w:rPr>
-                <w:rFonts w:ascii="Calibri" w:eastAsia="Calibri" w:hAnsi="Calibri" w:cs="Calibri"/>
-                <w:color w:val="000000"/>
-              </w:rPr>
-              <w:t>Erisim</w:t>
-            </w:r>
-            <w:proofErr w:type="spellEnd"/>
-            <w:r>
-              <w:rPr>
-                <w:rFonts w:ascii="Calibri" w:eastAsia="Calibri" w:hAnsi="Calibri" w:cs="Calibri"/>
-                <w:color w:val="000000"/>
-              </w:rPr>
-              <w:t xml:space="preserve"> </w:t>
-            </w:r>
-            <w:proofErr w:type="spellStart"/>
-            <w:r>
-              <w:rPr>
-                <w:rFonts w:ascii="Calibri" w:eastAsia="Calibri" w:hAnsi="Calibri" w:cs="Calibri"/>
-                <w:color w:val="000000"/>
-              </w:rPr>
-              <w:t>sinirlandirildi</w:t>
-            </w:r>
-            <w:proofErr w:type="spellEnd"/>
-            <w:r>
-              <w:rPr>
-                <w:rFonts w:ascii="Calibri" w:eastAsia="Calibri" w:hAnsi="Calibri" w:cs="Calibri"/>
-                <w:color w:val="000000"/>
-              </w:rPr>
-              <w:t xml:space="preserve"> </w:t>
-            </w:r>
-            <w:proofErr w:type="spellStart"/>
-            <w:r>
-              <w:rPr>
-                <w:rFonts w:ascii="Calibri" w:eastAsia="Calibri" w:hAnsi="Calibri" w:cs="Calibri"/>
-                <w:color w:val="000000"/>
-              </w:rPr>
-              <w:t>uyarisi</w:t>
-            </w:r>
-            <w:proofErr w:type="spellEnd"/>
+            <w:r>
+              <w:rPr>
+                <w:rFonts w:ascii="Calibri" w:eastAsia="Calibri" w:hAnsi="Calibri" w:cs="Calibri"/>
+                <w:color w:val="000000"/>
+              </w:rPr>
+              <w:t>Erisim sinirlandirildi uyarisi</w:t>
+            </w:r>
           </w:p>
         </w:tc>
         <w:tc>
@@ -3628,50 +2092,24 @@
                 <w:rFonts w:ascii="Calibri" w:eastAsia="Calibri" w:hAnsi="Calibri" w:cs="Calibri"/>
                 <w:color w:val="000000"/>
               </w:rPr>
-              <w:t xml:space="preserve">C5: Login </w:t>
-            </w:r>
-            <w:proofErr w:type="spellStart"/>
-            <w:r>
-              <w:rPr>
-                <w:rFonts w:ascii="Calibri" w:eastAsia="Calibri" w:hAnsi="Calibri" w:cs="Calibri"/>
-                <w:color w:val="000000"/>
-              </w:rPr>
-              <w:t>yonlendirme</w:t>
-            </w:r>
-            <w:proofErr w:type="spellEnd"/>
-            <w:r>
-              <w:rPr>
-                <w:rFonts w:ascii="Calibri" w:eastAsia="Calibri" w:hAnsi="Calibri" w:cs="Calibri"/>
-                <w:color w:val="000000"/>
-              </w:rPr>
-              <w:t xml:space="preserve"> </w:t>
-            </w:r>
-            <w:proofErr w:type="spellStart"/>
-            <w:r>
-              <w:rPr>
-                <w:rFonts w:ascii="Calibri" w:eastAsia="Calibri" w:hAnsi="Calibri" w:cs="Calibri"/>
-                <w:color w:val="000000"/>
-              </w:rPr>
-              <w:t>mesaji</w:t>
-            </w:r>
-            <w:proofErr w:type="spellEnd"/>
-          </w:p>
-        </w:tc>
-        <w:tc>
-          <w:tcPr>
-            <w:tcW w:w="1250" w:type="pct"/>
-            <w:tcBorders>
-              <w:top w:val="single" w:sz="1" w:space="0" w:color="CCCCCC"/>
-              <w:left w:val="single" w:sz="1" w:space="0" w:color="CCCCCC"/>
-              <w:bottom w:val="single" w:sz="1" w:space="0" w:color="CCCCCC"/>
-              <w:right w:val="single" w:sz="1" w:space="0" w:color="CCCCCC"/>
-            </w:tcBorders>
-          </w:tcPr>
-          <w:p>
-            <w:pPr>
-              <w:spacing w:before="40" w:after="40"/>
-            </w:pPr>
-            <w:proofErr w:type="spellStart"/>
+              <w:t>C5: Login yonlendirme mesaji</w:t>
+            </w:r>
+          </w:p>
+        </w:tc>
+        <w:tc>
+          <w:tcPr>
+            <w:tcW w:w="1250" w:type="pct"/>
+            <w:tcBorders>
+              <w:top w:val="single" w:sz="1" w:space="0" w:color="CCCCCC"/>
+              <w:left w:val="single" w:sz="1" w:space="0" w:color="CCCCCC"/>
+              <w:bottom w:val="single" w:sz="1" w:space="0" w:color="CCCCCC"/>
+              <w:right w:val="single" w:sz="1" w:space="0" w:color="CCCCCC"/>
+            </w:tcBorders>
+          </w:tcPr>
+          <w:p>
+            <w:pPr>
+              <w:spacing w:before="40" w:after="40"/>
+            </w:pPr>
             <w:r>
               <w:rPr>
                 <w:rFonts w:ascii="Calibri" w:eastAsia="Calibri" w:hAnsi="Calibri" w:cs="Calibri"/>
@@ -3681,17 +2119,10 @@
               </w:rPr>
               <w:t>Tamamlandi</w:t>
             </w:r>
-            <w:proofErr w:type="spellEnd"/>
           </w:p>
         </w:tc>
       </w:tr>
       <w:tr>
-        <w:tblPrEx>
-          <w:tblCellMar>
-            <w:top w:w="0" w:type="dxa"/>
-            <w:bottom w:w="0" w:type="dxa"/>
-          </w:tblCellMar>
-        </w:tblPrEx>
         <w:tc>
           <w:tcPr>
             <w:tcW w:w="500" w:type="pct"/>
@@ -3736,17 +2167,8 @@
                 <w:rFonts w:ascii="Calibri" w:eastAsia="Calibri" w:hAnsi="Calibri" w:cs="Calibri"/>
                 <w:color w:val="000000"/>
               </w:rPr>
-              <w:t xml:space="preserve">Sayfalama </w:t>
-            </w:r>
-            <w:proofErr w:type="spellStart"/>
-            <w:r>
-              <w:rPr>
-                <w:rFonts w:ascii="Calibri" w:eastAsia="Calibri" w:hAnsi="Calibri" w:cs="Calibri"/>
-                <w:color w:val="000000"/>
-              </w:rPr>
-              <w:t>gorunmuyor</w:t>
-            </w:r>
-            <w:proofErr w:type="spellEnd"/>
+              <w:t>Sayfalama gorunmuyor</w:t>
+            </w:r>
           </w:p>
         </w:tc>
         <w:tc>
@@ -3763,55 +2185,29 @@
             <w:pPr>
               <w:spacing w:before="40" w:after="40"/>
             </w:pPr>
-            <w:proofErr w:type="spellStart"/>
-            <w:r>
-              <w:rPr>
-                <w:rFonts w:ascii="Calibri" w:eastAsia="Calibri" w:hAnsi="Calibri" w:cs="Calibri"/>
-                <w:color w:val="000000"/>
-              </w:rPr>
-              <w:t>Tasarim</w:t>
-            </w:r>
-            <w:proofErr w:type="spellEnd"/>
-            <w:r>
-              <w:rPr>
-                <w:rFonts w:ascii="Calibri" w:eastAsia="Calibri" w:hAnsi="Calibri" w:cs="Calibri"/>
-                <w:color w:val="000000"/>
-              </w:rPr>
-              <w:t xml:space="preserve"> </w:t>
-            </w:r>
-            <w:proofErr w:type="spellStart"/>
-            <w:r>
-              <w:rPr>
-                <w:rFonts w:ascii="Calibri" w:eastAsia="Calibri" w:hAnsi="Calibri" w:cs="Calibri"/>
-                <w:color w:val="000000"/>
-              </w:rPr>
-              <w:t>geregi</w:t>
-            </w:r>
-            <w:proofErr w:type="spellEnd"/>
-            <w:r>
-              <w:rPr>
-                <w:rFonts w:ascii="Calibri" w:eastAsia="Calibri" w:hAnsi="Calibri" w:cs="Calibri"/>
-                <w:color w:val="000000"/>
-              </w:rPr>
-              <w:t xml:space="preserve"> (8 aday &lt; 20 limit)</w:t>
-            </w:r>
-          </w:p>
-        </w:tc>
-        <w:tc>
-          <w:tcPr>
-            <w:tcW w:w="1250" w:type="pct"/>
-            <w:tcBorders>
-              <w:top w:val="single" w:sz="1" w:space="0" w:color="CCCCCC"/>
-              <w:left w:val="single" w:sz="1" w:space="0" w:color="CCCCCC"/>
-              <w:bottom w:val="single" w:sz="1" w:space="0" w:color="CCCCCC"/>
-              <w:right w:val="single" w:sz="1" w:space="0" w:color="CCCCCC"/>
-            </w:tcBorders>
-          </w:tcPr>
-          <w:p>
-            <w:pPr>
-              <w:spacing w:before="40" w:after="40"/>
-            </w:pPr>
-            <w:proofErr w:type="spellStart"/>
+            <w:r>
+              <w:rPr>
+                <w:rFonts w:ascii="Calibri" w:eastAsia="Calibri" w:hAnsi="Calibri" w:cs="Calibri"/>
+                <w:color w:val="000000"/>
+              </w:rPr>
+              <w:t>Tasarim geregi (8 aday &lt; 20 limit)</w:t>
+            </w:r>
+          </w:p>
+        </w:tc>
+        <w:tc>
+          <w:tcPr>
+            <w:tcW w:w="1250" w:type="pct"/>
+            <w:tcBorders>
+              <w:top w:val="single" w:sz="1" w:space="0" w:color="CCCCCC"/>
+              <w:left w:val="single" w:sz="1" w:space="0" w:color="CCCCCC"/>
+              <w:bottom w:val="single" w:sz="1" w:space="0" w:color="CCCCCC"/>
+              <w:right w:val="single" w:sz="1" w:space="0" w:color="CCCCCC"/>
+            </w:tcBorders>
+          </w:tcPr>
+          <w:p>
+            <w:pPr>
+              <w:spacing w:before="40" w:after="40"/>
+            </w:pPr>
             <w:r>
               <w:rPr>
                 <w:rFonts w:ascii="Calibri" w:eastAsia="Calibri" w:hAnsi="Calibri" w:cs="Calibri"/>
@@ -3821,17 +2217,10 @@
               </w:rPr>
               <w:t>Tamamlandi</w:t>
             </w:r>
-            <w:proofErr w:type="spellEnd"/>
           </w:p>
         </w:tc>
       </w:tr>
       <w:tr>
-        <w:tblPrEx>
-          <w:tblCellMar>
-            <w:top w:w="0" w:type="dxa"/>
-            <w:bottom w:w="0" w:type="dxa"/>
-          </w:tblCellMar>
-        </w:tblPrEx>
         <w:tc>
           <w:tcPr>
             <w:tcW w:w="500" w:type="pct"/>
@@ -3939,12 +2328,6 @@
         </w:tc>
       </w:tr>
       <w:tr>
-        <w:tblPrEx>
-          <w:tblCellMar>
-            <w:top w:w="0" w:type="dxa"/>
-            <w:bottom w:w="0" w:type="dxa"/>
-          </w:tblCellMar>
-        </w:tblPrEx>
         <w:tc>
           <w:tcPr>
             <w:tcW w:w="500" w:type="pct"/>
@@ -3984,47 +2367,13 @@
             <w:pPr>
               <w:spacing w:before="40" w:after="40"/>
             </w:pPr>
-            <w:proofErr w:type="spellStart"/>
-            <w:r>
-              <w:rPr>
-                <w:rFonts w:ascii="Calibri" w:eastAsia="Calibri" w:hAnsi="Calibri" w:cs="Calibri"/>
-                <w:color w:val="000000"/>
-              </w:rPr>
-              <w:t>Resend</w:t>
-            </w:r>
-            <w:proofErr w:type="spellEnd"/>
-            <w:r>
-              <w:rPr>
-                <w:rFonts w:ascii="Calibri" w:eastAsia="Calibri" w:hAnsi="Calibri" w:cs="Calibri"/>
-                <w:color w:val="000000"/>
-              </w:rPr>
-              <w:t xml:space="preserve"> API </w:t>
-            </w:r>
-            <w:proofErr w:type="spellStart"/>
-            <w:r>
-              <w:rPr>
-                <w:rFonts w:ascii="Calibri" w:eastAsia="Calibri" w:hAnsi="Calibri" w:cs="Calibri"/>
-                <w:color w:val="000000"/>
-              </w:rPr>
-              <w:t>key</w:t>
-            </w:r>
-            <w:proofErr w:type="spellEnd"/>
-            <w:r>
-              <w:rPr>
-                <w:rFonts w:ascii="Calibri" w:eastAsia="Calibri" w:hAnsi="Calibri" w:cs="Calibri"/>
-                <w:color w:val="000000"/>
-              </w:rPr>
-              <w:t xml:space="preserve"> </w:t>
-            </w:r>
-            <w:proofErr w:type="spellStart"/>
-            <w:r>
-              <w:rPr>
-                <w:rFonts w:ascii="Calibri" w:eastAsia="Calibri" w:hAnsi="Calibri" w:cs="Calibri"/>
-                <w:color w:val="000000"/>
-              </w:rPr>
-              <w:t>hatasi</w:t>
-            </w:r>
-            <w:proofErr w:type="spellEnd"/>
+            <w:r>
+              <w:rPr>
+                <w:rFonts w:ascii="Calibri" w:eastAsia="Calibri" w:hAnsi="Calibri" w:cs="Calibri"/>
+                <w:color w:val="000000"/>
+              </w:rPr>
+              <w:t>Resend API key hatasi</w:t>
+            </w:r>
           </w:p>
         </w:tc>
         <w:tc>
@@ -4041,78 +2390,22 @@
             <w:pPr>
               <w:spacing w:before="40" w:after="40"/>
             </w:pPr>
-            <w:r>
-              <w:rPr>
-                <w:rFonts w:ascii="Calibri" w:eastAsia="Calibri" w:hAnsi="Calibri" w:cs="Calibri"/>
-                <w:color w:val="000000"/>
-              </w:rPr>
-              <w:t xml:space="preserve">A5: </w:t>
-            </w:r>
-            <w:proofErr w:type="spellStart"/>
-            <w:r>
-              <w:rPr>
-                <w:rFonts w:ascii="Calibri" w:eastAsia="Calibri" w:hAnsi="Calibri" w:cs="Calibri"/>
-                <w:color w:val="000000"/>
-              </w:rPr>
-              <w:t>Resend</w:t>
-            </w:r>
-            <w:proofErr w:type="spellEnd"/>
-            <w:r>
-              <w:rPr>
-                <w:rFonts w:ascii="Calibri" w:eastAsia="Calibri" w:hAnsi="Calibri" w:cs="Calibri"/>
-                <w:color w:val="000000"/>
-              </w:rPr>
-              <w:t xml:space="preserve"> hesabi </w:t>
-            </w:r>
-            <w:proofErr w:type="spellStart"/>
-            <w:r>
-              <w:rPr>
-                <w:rFonts w:ascii="Calibri" w:eastAsia="Calibri" w:hAnsi="Calibri" w:cs="Calibri"/>
-                <w:color w:val="000000"/>
-              </w:rPr>
-              <w:t>acilip</w:t>
-            </w:r>
-            <w:proofErr w:type="spellEnd"/>
-            <w:r>
-              <w:rPr>
-                <w:rFonts w:ascii="Calibri" w:eastAsia="Calibri" w:hAnsi="Calibri" w:cs="Calibri"/>
-                <w:color w:val="000000"/>
-              </w:rPr>
-              <w:t xml:space="preserve"> API </w:t>
-            </w:r>
-            <w:proofErr w:type="spellStart"/>
-            <w:r>
-              <w:rPr>
-                <w:rFonts w:ascii="Calibri" w:eastAsia="Calibri" w:hAnsi="Calibri" w:cs="Calibri"/>
-                <w:color w:val="000000"/>
-              </w:rPr>
-              <w:t>key</w:t>
-            </w:r>
-            <w:proofErr w:type="spellEnd"/>
-            <w:r>
-              <w:rPr>
-                <w:rFonts w:ascii="Calibri" w:eastAsia="Calibri" w:hAnsi="Calibri" w:cs="Calibri"/>
-                <w:color w:val="000000"/>
-              </w:rPr>
-              <w:t xml:space="preserve"> eklenmeli</w:t>
-            </w:r>
-          </w:p>
-        </w:tc>
-        <w:tc>
-          <w:tcPr>
-            <w:tcW w:w="1250" w:type="pct"/>
-            <w:tcBorders>
-              <w:top w:val="single" w:sz="1" w:space="0" w:color="CCCCCC"/>
-              <w:left w:val="single" w:sz="1" w:space="0" w:color="CCCCCC"/>
-              <w:bottom w:val="single" w:sz="1" w:space="0" w:color="CCCCCC"/>
-              <w:right w:val="single" w:sz="1" w:space="0" w:color="CCCCCC"/>
-            </w:tcBorders>
-          </w:tcPr>
-          <w:p>
-            <w:pPr>
-              <w:spacing w:before="40" w:after="40"/>
-            </w:pPr>
-            <w:proofErr w:type="spellStart"/>
+          </w:p>
+        </w:tc>
+        <w:tc>
+          <w:tcPr>
+            <w:tcW w:w="1250" w:type="pct"/>
+            <w:tcBorders>
+              <w:top w:val="single" w:sz="1" w:space="0" w:color="CCCCCC"/>
+              <w:left w:val="single" w:sz="1" w:space="0" w:color="CCCCCC"/>
+              <w:bottom w:val="single" w:sz="1" w:space="0" w:color="CCCCCC"/>
+              <w:right w:val="single" w:sz="1" w:space="0" w:color="CCCCCC"/>
+            </w:tcBorders>
+          </w:tcPr>
+          <w:p>
+            <w:pPr>
+              <w:spacing w:before="40" w:after="40"/>
+            </w:pPr>
             <w:r>
               <w:rPr>
                 <w:rFonts w:ascii="Calibri" w:eastAsia="Calibri" w:hAnsi="Calibri" w:cs="Calibri"/>
@@ -4122,7 +2415,6 @@
               </w:rPr>
               <w:t>Tamamlandi</w:t>
             </w:r>
-            <w:proofErr w:type="spellEnd"/>
           </w:p>
         </w:tc>
       </w:tr>
@@ -4162,18 +2454,12 @@
         <w:tblLook w:val="0000" w:firstRow="0" w:lastRow="0" w:firstColumn="0" w:lastColumn="0" w:noHBand="0" w:noVBand="0"/>
       </w:tblPr>
       <w:tblGrid>
-        <w:gridCol w:w="902"/>
-        <w:gridCol w:w="2256"/>
-        <w:gridCol w:w="3610"/>
-        <w:gridCol w:w="2256"/>
+        <w:gridCol w:w="441"/>
+        <w:gridCol w:w="798"/>
+        <w:gridCol w:w="6969"/>
+        <w:gridCol w:w="816"/>
       </w:tblGrid>
       <w:tr>
-        <w:tblPrEx>
-          <w:tblCellMar>
-            <w:top w:w="0" w:type="dxa"/>
-            <w:bottom w:w="0" w:type="dxa"/>
-          </w:tblCellMar>
-        </w:tblPrEx>
         <w:tc>
           <w:tcPr>
             <w:tcW w:w="500" w:type="pct"/>
@@ -4241,7 +2527,6 @@
             <w:pPr>
               <w:spacing w:before="40" w:after="40"/>
             </w:pPr>
-            <w:proofErr w:type="spellStart"/>
             <w:r>
               <w:rPr>
                 <w:rFonts w:ascii="Calibri" w:eastAsia="Calibri" w:hAnsi="Calibri" w:cs="Calibri"/>
@@ -4251,7 +2536,6 @@
               </w:rPr>
               <w:t>Aciklama</w:t>
             </w:r>
-            <w:proofErr w:type="spellEnd"/>
           </w:p>
         </w:tc>
         <w:tc>
@@ -4282,12 +2566,6 @@
         </w:tc>
       </w:tr>
       <w:tr>
-        <w:tblPrEx>
-          <w:tblCellMar>
-            <w:top w:w="0" w:type="dxa"/>
-            <w:bottom w:w="0" w:type="dxa"/>
-          </w:tblCellMar>
-        </w:tblPrEx>
         <w:tc>
           <w:tcPr>
             <w:tcW w:w="500" w:type="pct"/>
@@ -4332,33 +2610,8 @@
                 <w:rFonts w:ascii="Calibri" w:eastAsia="Calibri" w:hAnsi="Calibri" w:cs="Calibri"/>
                 <w:color w:val="000000"/>
               </w:rPr>
-              <w:t xml:space="preserve">Deneyim </w:t>
-            </w:r>
-            <w:proofErr w:type="spellStart"/>
-            <w:r>
-              <w:rPr>
-                <w:rFonts w:ascii="Calibri" w:eastAsia="Calibri" w:hAnsi="Calibri" w:cs="Calibri"/>
-                <w:color w:val="000000"/>
-              </w:rPr>
-              <w:t>yili</w:t>
-            </w:r>
-            <w:proofErr w:type="spellEnd"/>
-            <w:r>
-              <w:rPr>
-                <w:rFonts w:ascii="Calibri" w:eastAsia="Calibri" w:hAnsi="Calibri" w:cs="Calibri"/>
-                <w:color w:val="000000"/>
-              </w:rPr>
-              <w:t xml:space="preserve"> 3 girildi 2 </w:t>
-            </w:r>
-            <w:proofErr w:type="spellStart"/>
-            <w:r>
-              <w:rPr>
-                <w:rFonts w:ascii="Calibri" w:eastAsia="Calibri" w:hAnsi="Calibri" w:cs="Calibri"/>
-                <w:color w:val="000000"/>
-              </w:rPr>
-              <w:t>gosterdi</w:t>
-            </w:r>
-            <w:proofErr w:type="spellEnd"/>
+              <w:t>Deneyim yili 3 girildi 2 gosterdi</w:t>
+            </w:r>
           </w:p>
         </w:tc>
         <w:tc>
@@ -4380,39 +2633,7 @@
                 <w:rFonts w:ascii="Calibri" w:eastAsia="Calibri" w:hAnsi="Calibri" w:cs="Calibri"/>
                 <w:color w:val="000000"/>
               </w:rPr>
-              <w:t xml:space="preserve">A7: Kod </w:t>
-            </w:r>
-            <w:proofErr w:type="spellStart"/>
-            <w:r>
-              <w:rPr>
-                <w:rFonts w:ascii="Calibri" w:eastAsia="Calibri" w:hAnsi="Calibri" w:cs="Calibri"/>
-                <w:color w:val="000000"/>
-              </w:rPr>
-              <w:t>dogru</w:t>
-            </w:r>
-            <w:proofErr w:type="spellEnd"/>
-            <w:r>
-              <w:rPr>
-                <w:rFonts w:ascii="Calibri" w:eastAsia="Calibri" w:hAnsi="Calibri" w:cs="Calibri"/>
-                <w:color w:val="000000"/>
-              </w:rPr>
-              <w:t xml:space="preserve">, tek seferlik veri </w:t>
-            </w:r>
-            <w:proofErr w:type="spellStart"/>
-            <w:r>
-              <w:rPr>
-                <w:rFonts w:ascii="Calibri" w:eastAsia="Calibri" w:hAnsi="Calibri" w:cs="Calibri"/>
-                <w:color w:val="000000"/>
-              </w:rPr>
-              <w:t>hatasi</w:t>
-            </w:r>
-            <w:proofErr w:type="spellEnd"/>
-            <w:r>
-              <w:rPr>
-                <w:rFonts w:ascii="Calibri" w:eastAsia="Calibri" w:hAnsi="Calibri" w:cs="Calibri"/>
-                <w:color w:val="000000"/>
-              </w:rPr>
-              <w:t xml:space="preserve"> olabilir</w:t>
+              <w:t>A7: Kod dogru, tek seferlik veri hatasi olabilir</w:t>
             </w:r>
           </w:p>
         </w:tc>
@@ -4443,12 +2664,6 @@
         </w:tc>
       </w:tr>
       <w:tr>
-        <w:tblPrEx>
-          <w:tblCellMar>
-            <w:top w:w="0" w:type="dxa"/>
-            <w:bottom w:w="0" w:type="dxa"/>
-          </w:tblCellMar>
-        </w:tblPrEx>
         <w:tc>
           <w:tcPr>
             <w:tcW w:w="500" w:type="pct"/>
@@ -4512,111 +2727,37 @@
               <w:spacing w:before="40" w:after="40"/>
             </w:pPr>
             <w:r>
-              <w:rPr>
-                <w:rFonts w:ascii="Calibri" w:eastAsia="Calibri" w:hAnsi="Calibri" w:cs="Calibri"/>
-                <w:color w:val="000000"/>
-              </w:rPr>
-              <w:t xml:space="preserve">C7: Dil Ekle butonu mevcut, </w:t>
-            </w:r>
-            <w:proofErr w:type="spellStart"/>
-            <w:r>
-              <w:rPr>
-                <w:rFonts w:ascii="Calibri" w:eastAsia="Calibri" w:hAnsi="Calibri" w:cs="Calibri"/>
-                <w:color w:val="000000"/>
-              </w:rPr>
-              <w:t>tester</w:t>
-            </w:r>
-            <w:proofErr w:type="spellEnd"/>
-            <w:r>
-              <w:rPr>
-                <w:rFonts w:ascii="Calibri" w:eastAsia="Calibri" w:hAnsi="Calibri" w:cs="Calibri"/>
-                <w:color w:val="000000"/>
-              </w:rPr>
-              <w:t xml:space="preserve"> </w:t>
-            </w:r>
-            <w:proofErr w:type="spellStart"/>
-            <w:r>
-              <w:rPr>
-                <w:rFonts w:ascii="Calibri" w:eastAsia="Calibri" w:hAnsi="Calibri" w:cs="Calibri"/>
-                <w:color w:val="000000"/>
-              </w:rPr>
-              <w:t>tiklamadigi</w:t>
-            </w:r>
-            <w:proofErr w:type="spellEnd"/>
-            <w:r>
-              <w:rPr>
-                <w:rFonts w:ascii="Calibri" w:eastAsia="Calibri" w:hAnsi="Calibri" w:cs="Calibri"/>
-                <w:color w:val="000000"/>
-              </w:rPr>
-              <w:t xml:space="preserve"> </w:t>
-            </w:r>
-            <w:proofErr w:type="spellStart"/>
-            <w:r>
-              <w:rPr>
-                <w:rFonts w:ascii="Calibri" w:eastAsia="Calibri" w:hAnsi="Calibri" w:cs="Calibri"/>
-                <w:color w:val="000000"/>
-              </w:rPr>
-              <w:t>icin</w:t>
-            </w:r>
-            <w:proofErr w:type="spellEnd"/>
-            <w:r>
-              <w:rPr>
-                <w:rFonts w:ascii="Calibri" w:eastAsia="Calibri" w:hAnsi="Calibri" w:cs="Calibri"/>
-                <w:color w:val="000000"/>
-              </w:rPr>
-              <w:t xml:space="preserve"> </w:t>
-            </w:r>
-            <w:proofErr w:type="spellStart"/>
-            <w:r>
-              <w:rPr>
-                <w:rFonts w:ascii="Calibri" w:eastAsia="Calibri" w:hAnsi="Calibri" w:cs="Calibri"/>
-                <w:color w:val="000000"/>
-              </w:rPr>
-              <w:t>gorememis</w:t>
-            </w:r>
-            <w:proofErr w:type="spellEnd"/>
-            <w:r>
-              <w:rPr>
-                <w:rFonts w:ascii="Calibri" w:eastAsia="Calibri" w:hAnsi="Calibri" w:cs="Calibri"/>
-                <w:color w:val="000000"/>
-              </w:rPr>
-              <w:t xml:space="preserve"> olabilir</w:t>
-            </w:r>
-          </w:p>
-        </w:tc>
-        <w:tc>
-          <w:tcPr>
-            <w:tcW w:w="1250" w:type="pct"/>
-            <w:tcBorders>
-              <w:top w:val="single" w:sz="1" w:space="0" w:color="CCCCCC"/>
-              <w:left w:val="single" w:sz="1" w:space="0" w:color="CCCCCC"/>
-              <w:bottom w:val="single" w:sz="1" w:space="0" w:color="CCCCCC"/>
-              <w:right w:val="single" w:sz="1" w:space="0" w:color="CCCCCC"/>
-            </w:tcBorders>
-          </w:tcPr>
-          <w:p>
-            <w:pPr>
-              <w:spacing w:before="40" w:after="40"/>
-            </w:pPr>
-            <w:r>
-              <w:rPr>
-                <w:rFonts w:ascii="Calibri" w:eastAsia="Calibri" w:hAnsi="Calibri" w:cs="Calibri"/>
-                <w:b/>
-                <w:bCs/>
-                <w:color w:val="2563EB"/>
-              </w:rPr>
-              <w:t>Yeniden Test</w:t>
+              <w:t>Düzeltildi</w:t>
+            </w:r>
+          </w:p>
+        </w:tc>
+        <w:tc>
+          <w:tcPr>
+            <w:tcW w:w="1250" w:type="pct"/>
+            <w:tcBorders>
+              <w:top w:val="single" w:sz="1" w:space="0" w:color="CCCCCC"/>
+              <w:left w:val="single" w:sz="1" w:space="0" w:color="CCCCCC"/>
+              <w:bottom w:val="single" w:sz="1" w:space="0" w:color="CCCCCC"/>
+              <w:right w:val="single" w:sz="1" w:space="0" w:color="CCCCCC"/>
+            </w:tcBorders>
+          </w:tcPr>
+          <w:p>
+            <w:pPr>
+              <w:spacing w:before="40" w:after="40"/>
+            </w:pPr>
+            <w:r>
+              <w:rPr>
+                <w:rFonts w:ascii="Calibri" w:eastAsia="Calibri" w:hAnsi="Calibri" w:cs="Calibri"/>
+                <w:b/>
+                <w:bCs/>
+                <w:color w:val="16A34A"/>
+              </w:rPr>
+              <w:t>Tamamlandi</w:t>
             </w:r>
           </w:p>
         </w:tc>
       </w:tr>
       <w:tr>
-        <w:tblPrEx>
-          <w:tblCellMar>
-            <w:top w:w="0" w:type="dxa"/>
-            <w:bottom w:w="0" w:type="dxa"/>
-          </w:tblCellMar>
-        </w:tblPrEx>
         <w:tc>
           <w:tcPr>
             <w:tcW w:w="500" w:type="pct"/>
@@ -4656,47 +2797,13 @@
             <w:pPr>
               <w:spacing w:before="40" w:after="40"/>
             </w:pPr>
-            <w:proofErr w:type="spellStart"/>
-            <w:r>
-              <w:rPr>
-                <w:rFonts w:ascii="Calibri" w:eastAsia="Calibri" w:hAnsi="Calibri" w:cs="Calibri"/>
-                <w:color w:val="000000"/>
-              </w:rPr>
-              <w:t>Mulakat</w:t>
-            </w:r>
-            <w:proofErr w:type="spellEnd"/>
-            <w:r>
-              <w:rPr>
-                <w:rFonts w:ascii="Calibri" w:eastAsia="Calibri" w:hAnsi="Calibri" w:cs="Calibri"/>
-                <w:color w:val="000000"/>
-              </w:rPr>
-              <w:t xml:space="preserve"> </w:t>
-            </w:r>
-            <w:proofErr w:type="spellStart"/>
-            <w:r>
-              <w:rPr>
-                <w:rFonts w:ascii="Calibri" w:eastAsia="Calibri" w:hAnsi="Calibri" w:cs="Calibri"/>
-                <w:color w:val="000000"/>
-              </w:rPr>
-              <w:t>surec</w:t>
-            </w:r>
-            <w:proofErr w:type="spellEnd"/>
-            <w:r>
-              <w:rPr>
-                <w:rFonts w:ascii="Calibri" w:eastAsia="Calibri" w:hAnsi="Calibri" w:cs="Calibri"/>
-                <w:color w:val="000000"/>
-              </w:rPr>
-              <w:t xml:space="preserve"> listesinde </w:t>
-            </w:r>
-            <w:proofErr w:type="spellStart"/>
-            <w:r>
-              <w:rPr>
-                <w:rFonts w:ascii="Calibri" w:eastAsia="Calibri" w:hAnsi="Calibri" w:cs="Calibri"/>
-                <w:color w:val="000000"/>
-              </w:rPr>
-              <w:t>gorunmuyor</w:t>
-            </w:r>
-            <w:proofErr w:type="spellEnd"/>
+            <w:r>
+              <w:rPr>
+                <w:rFonts w:ascii="Calibri" w:eastAsia="Calibri" w:hAnsi="Calibri" w:cs="Calibri"/>
+                <w:color w:val="000000"/>
+              </w:rPr>
+              <w:t>Mulakat surec listesinde gorunmuyor</w:t>
+            </w:r>
           </w:p>
         </w:tc>
         <w:tc>
@@ -4715,68 +2822,44 @@
             </w:pPr>
             <w:r>
               <w:rPr>
-                <w:rFonts w:ascii="Calibri" w:eastAsia="Calibri" w:hAnsi="Calibri" w:cs="Calibri"/>
-                <w:color w:val="000000"/>
-              </w:rPr>
-              <w:t xml:space="preserve">Takvimde </w:t>
-            </w:r>
-            <w:proofErr w:type="spellStart"/>
-            <w:r>
-              <w:rPr>
-                <w:rFonts w:ascii="Calibri" w:eastAsia="Calibri" w:hAnsi="Calibri" w:cs="Calibri"/>
-                <w:color w:val="000000"/>
-              </w:rPr>
-              <w:t>gorunuyor</w:t>
-            </w:r>
-            <w:proofErr w:type="spellEnd"/>
-            <w:r>
-              <w:rPr>
-                <w:rFonts w:ascii="Calibri" w:eastAsia="Calibri" w:hAnsi="Calibri" w:cs="Calibri"/>
-                <w:color w:val="000000"/>
-              </w:rPr>
-              <w:t xml:space="preserve">, </w:t>
-            </w:r>
-            <w:proofErr w:type="spellStart"/>
-            <w:r>
-              <w:rPr>
-                <w:rFonts w:ascii="Calibri" w:eastAsia="Calibri" w:hAnsi="Calibri" w:cs="Calibri"/>
-                <w:color w:val="000000"/>
-              </w:rPr>
-              <w:t>surec</w:t>
-            </w:r>
-            <w:proofErr w:type="spellEnd"/>
-            <w:r>
-              <w:rPr>
-                <w:rFonts w:ascii="Calibri" w:eastAsia="Calibri" w:hAnsi="Calibri" w:cs="Calibri"/>
-                <w:color w:val="000000"/>
-              </w:rPr>
-              <w:t xml:space="preserve"> listesi </w:t>
-            </w:r>
-            <w:proofErr w:type="spellStart"/>
-            <w:r>
-              <w:rPr>
-                <w:rFonts w:ascii="Calibri" w:eastAsia="Calibri" w:hAnsi="Calibri" w:cs="Calibri"/>
-                <w:color w:val="000000"/>
-              </w:rPr>
-              <w:t>mulakat</w:t>
-            </w:r>
-            <w:proofErr w:type="spellEnd"/>
-            <w:r>
-              <w:rPr>
-                <w:rFonts w:ascii="Calibri" w:eastAsia="Calibri" w:hAnsi="Calibri" w:cs="Calibri"/>
-                <w:color w:val="000000"/>
-              </w:rPr>
-              <w:t xml:space="preserve"> filtresine sahip </w:t>
-            </w:r>
-            <w:proofErr w:type="spellStart"/>
-            <w:r>
-              <w:rPr>
-                <w:rFonts w:ascii="Calibri" w:eastAsia="Calibri" w:hAnsi="Calibri" w:cs="Calibri"/>
-                <w:color w:val="000000"/>
-              </w:rPr>
-              <w:t>degil</w:t>
-            </w:r>
-            <w:proofErr w:type="spellEnd"/>
+                <w:noProof/>
+              </w:rPr>
+              <w:drawing>
+                <wp:inline distT="0" distB="0" distL="0" distR="0" wp14:anchorId="175C9A2F" wp14:editId="5693C35B">
+                  <wp:extent cx="5731510" cy="1844040"/>
+                  <wp:effectExtent l="0" t="0" r="2540" b="3810"/>
+                  <wp:docPr id="1044394422" name="Resim 1"/>
+                  <wp:cNvGraphicFramePr>
+                    <a:graphicFrameLocks xmlns:a="http://schemas.openxmlformats.org/drawingml/2006/main" noChangeAspect="1"/>
+                  </wp:cNvGraphicFramePr>
+                  <a:graphic xmlns:a="http://schemas.openxmlformats.org/drawingml/2006/main">
+                    <a:graphicData uri="http://schemas.openxmlformats.org/drawingml/2006/picture">
+                      <pic:pic xmlns:pic="http://schemas.openxmlformats.org/drawingml/2006/picture">
+                        <pic:nvPicPr>
+                          <pic:cNvPr id="1044394422" name=""/>
+                          <pic:cNvPicPr/>
+                        </pic:nvPicPr>
+                        <pic:blipFill>
+                          <a:blip r:embed="rId5"/>
+                          <a:stretch>
+                            <a:fillRect/>
+                          </a:stretch>
+                        </pic:blipFill>
+                        <pic:spPr>
+                          <a:xfrm>
+                            <a:off x="0" y="0"/>
+                            <a:ext cx="5731510" cy="1844040"/>
+                          </a:xfrm>
+                          <a:prstGeom prst="rect">
+                            <a:avLst/>
+                          </a:prstGeom>
+                        </pic:spPr>
+                      </pic:pic>
+                    </a:graphicData>
+                  </a:graphic>
+                </wp:inline>
+              </w:drawing>
+            </w:r>
           </w:p>
         </w:tc>
         <w:tc>
@@ -4810,7 +2893,6 @@
       <w:pPr>
         <w:spacing w:before="300"/>
       </w:pPr>
-      <w:proofErr w:type="spellStart"/>
       <w:r>
         <w:rPr>
           <w:rFonts w:ascii="Calibri" w:eastAsia="Calibri" w:hAnsi="Calibri" w:cs="Calibri"/>
@@ -4818,109 +2900,8 @@
           <w:sz w:val="18"/>
           <w:szCs w:val="18"/>
         </w:rPr>
-        <w:t>Commit</w:t>
+        <w:t>Commit: 5e644d2 | Branch: master | 245 test basarili | Build basarili</w:t>
       </w:r>
-      <w:proofErr w:type="spellEnd"/>
-      <w:r>
-        <w:rPr>
-          <w:rFonts w:ascii="Calibri" w:eastAsia="Calibri" w:hAnsi="Calibri" w:cs="Calibri"/>
-          <w:color w:val="94A3B8"/>
-          <w:sz w:val="18"/>
-          <w:szCs w:val="18"/>
-        </w:rPr>
-        <w:t xml:space="preserve">: 5e644d2 | </w:t>
-      </w:r>
-      <w:proofErr w:type="spellStart"/>
-      <w:r>
-        <w:rPr>
-          <w:rFonts w:ascii="Calibri" w:eastAsia="Calibri" w:hAnsi="Calibri" w:cs="Calibri"/>
-          <w:color w:val="94A3B8"/>
-          <w:sz w:val="18"/>
-          <w:szCs w:val="18"/>
-        </w:rPr>
-        <w:t>Branch</w:t>
-      </w:r>
-      <w:proofErr w:type="spellEnd"/>
-      <w:r>
-        <w:rPr>
-          <w:rFonts w:ascii="Calibri" w:eastAsia="Calibri" w:hAnsi="Calibri" w:cs="Calibri"/>
-          <w:color w:val="94A3B8"/>
-          <w:sz w:val="18"/>
-          <w:szCs w:val="18"/>
-        </w:rPr>
-        <w:t xml:space="preserve">: </w:t>
-      </w:r>
-      <w:proofErr w:type="spellStart"/>
-      <w:r>
-        <w:rPr>
-          <w:rFonts w:ascii="Calibri" w:eastAsia="Calibri" w:hAnsi="Calibri" w:cs="Calibri"/>
-          <w:color w:val="94A3B8"/>
-          <w:sz w:val="18"/>
-          <w:szCs w:val="18"/>
-        </w:rPr>
-        <w:t>master</w:t>
-      </w:r>
-      <w:proofErr w:type="spellEnd"/>
-      <w:r>
-        <w:rPr>
-          <w:rFonts w:ascii="Calibri" w:eastAsia="Calibri" w:hAnsi="Calibri" w:cs="Calibri"/>
-          <w:color w:val="94A3B8"/>
-          <w:sz w:val="18"/>
-          <w:szCs w:val="18"/>
-        </w:rPr>
-        <w:t xml:space="preserve"> | 245 test </w:t>
-      </w:r>
-      <w:proofErr w:type="spellStart"/>
-      <w:r>
-        <w:rPr>
-          <w:rFonts w:ascii="Calibri" w:eastAsia="Calibri" w:hAnsi="Calibri" w:cs="Calibri"/>
-          <w:color w:val="94A3B8"/>
-          <w:sz w:val="18"/>
-          <w:szCs w:val="18"/>
-        </w:rPr>
-        <w:t>basarili</w:t>
-      </w:r>
-      <w:proofErr w:type="spellEnd"/>
-      <w:r>
-        <w:rPr>
-          <w:rFonts w:ascii="Calibri" w:eastAsia="Calibri" w:hAnsi="Calibri" w:cs="Calibri"/>
-          <w:color w:val="94A3B8"/>
-          <w:sz w:val="18"/>
-          <w:szCs w:val="18"/>
-        </w:rPr>
-        <w:t xml:space="preserve"> | </w:t>
-      </w:r>
-      <w:proofErr w:type="spellStart"/>
-      <w:r>
-        <w:rPr>
-          <w:rFonts w:ascii="Calibri" w:eastAsia="Calibri" w:hAnsi="Calibri" w:cs="Calibri"/>
-          <w:color w:val="94A3B8"/>
-          <w:sz w:val="18"/>
-          <w:szCs w:val="18"/>
-        </w:rPr>
-        <w:t>Build</w:t>
-      </w:r>
-      <w:proofErr w:type="spellEnd"/>
-      <w:r>
-        <w:rPr>
-          <w:rFonts w:ascii="Calibri" w:eastAsia="Calibri" w:hAnsi="Calibri" w:cs="Calibri"/>
-          <w:color w:val="94A3B8"/>
-          <w:sz w:val="18"/>
-          <w:szCs w:val="18"/>
-        </w:rPr>
-        <w:t xml:space="preserve"> </w:t>
-      </w:r>
-      <w:proofErr w:type="spellStart"/>
-      <w:r>
-        <w:rPr>
-          <w:rFonts w:ascii="Calibri" w:eastAsia="Calibri" w:hAnsi="Calibri" w:cs="Calibri"/>
-          <w:color w:val="94A3B8"/>
-          <w:sz w:val="18"/>
-          <w:szCs w:val="18"/>
-        </w:rPr>
-        <w:t>basarili</w:t>
-      </w:r>
-      <w:proofErr w:type="spellEnd"/>
     </w:p>
     <w:sectPr>
       <w:pgSz w:w="11906" w:h="16838"/>

</xml_diff>